<commit_message>
Committing Updated Extended Abstract with Jordan's Revisions
</commit_message>
<xml_diff>
--- a/Documentation/Analysis Team - Position Paper Extended Abstract.docx
+++ b/Documentation/Analysis Team - Position Paper Extended Abstract.docx
@@ -8,7 +8,16 @@
         <w:spacing w:after="60"/>
       </w:pPr>
       <w:r>
-        <w:t>&lt;&lt;Position Paper Title Here&gt;&gt;</w:t>
+        <w:t>The Benefits of Separating the Data Mining of</w:t>
+      </w:r>
+    </w:p>
+    <w:p>
+      <w:pPr>
+        <w:pStyle w:val="Paper-Title"/>
+        <w:spacing w:after="60"/>
+      </w:pPr>
+      <w:r>
+        <w:t>Repositories from the Research Analysis Phase</w:t>
       </w:r>
     </w:p>
     <w:p>
@@ -517,7 +526,37 @@
         <w:rPr>
           <w:szCs w:val="18"/>
         </w:rPr>
-        <w:t xml:space="preserve">There are many benefits to mining software repositories to gather history from software projects. We can use the data to analyze which variables most likely contributed to the success or failures of a particular task or possibly the whole project. </w:t>
+        <w:t xml:space="preserve">There are many benefits to mining software repositories to gather history from software projects. </w:t>
+      </w:r>
+      <w:r>
+        <w:rPr>
+          <w:szCs w:val="18"/>
+        </w:rPr>
+        <w:t>The data can be used</w:t>
+      </w:r>
+      <w:r>
+        <w:rPr>
+          <w:szCs w:val="18"/>
+        </w:rPr>
+        <w:t xml:space="preserve"> to analyze which variables most likely contributed to the success or failures of a particular task</w:t>
+      </w:r>
+      <w:r>
+        <w:rPr>
+          <w:szCs w:val="18"/>
+        </w:rPr>
+        <w:t xml:space="preserve"> or possibly the whole project in a number of different categories. Much can be learned both by the developers of the software and by researchers from mining software repositories. It can give guidance to the developers regarding the current project and help researchers come to conclusions about more general results, benefitting future projects </w:t>
+      </w:r>
+      <w:r>
+        <w:rPr>
+          <w:szCs w:val="18"/>
+        </w:rPr>
+        <w:t>everywhere</w:t>
+      </w:r>
+      <w:r>
+        <w:rPr>
+          <w:szCs w:val="18"/>
+        </w:rPr>
+        <w:t>.</w:t>
       </w:r>
     </w:p>
     <w:p>
@@ -531,7 +570,13 @@
         <w:rPr>
           <w:szCs w:val="18"/>
         </w:rPr>
-        <w:t xml:space="preserve">Historical information is typically mined from a wide range of sources. Data sources include code repositories, bug reports, emails, and other communication archives. Because there is such a wide breadth data source to mine, there is also a wide range of data formats that need to be handled. </w:t>
+        <w:t>Historical information is typically mined from a wide range of sources. Data sources include code repositories, bug reports, emails, and other communication archives. Because there is such a wide breadth data source to mine, there is also a wide range of data for</w:t>
+      </w:r>
+      <w:r>
+        <w:rPr>
+          <w:szCs w:val="18"/>
+        </w:rPr>
+        <w:t>mats that need to be handled and each of these types of repositories are stored in different ways and in different places. In addition, each project stores them differently.</w:t>
       </w:r>
     </w:p>
     <w:p>
@@ -545,7 +590,137 @@
         <w:rPr>
           <w:szCs w:val="18"/>
         </w:rPr>
-        <w:t>Ways to help, produce best practices, promote common data format, tools, schemas and algorithms for others to pickup and approve upon.</w:t>
+        <w:t>The result is that these historical information sources are very hard to navigate and parse for particular software project, and are almost impossible to scale research results across multiple data sources. Because of the intense effort required for data mining, the conclusions and types of research that can be performed on software project becomes very limited and the scalable of any conclusions is extremely questionable. Research analysis is severely impacted by these constraints.</w:t>
+      </w:r>
+    </w:p>
+    <w:p>
+      <w:pPr>
+        <w:pStyle w:val="Abstract"/>
+        <w:rPr>
+          <w:szCs w:val="18"/>
+        </w:rPr>
+      </w:pPr>
+      <w:r>
+        <w:rPr>
+          <w:szCs w:val="18"/>
+        </w:rPr>
+        <w:t>This position paper proposes that there is value in separating the data mining effort of software historical repositories from the research analysis process. Currently, data mining is considered part of the analysis process, but needs to be its own step because of the breadth and complexity truly i</w:t>
+      </w:r>
+      <w:r>
+        <w:rPr>
+          <w:szCs w:val="18"/>
+        </w:rPr>
+        <w:t>nvolved in mining repositories.</w:t>
+      </w:r>
+    </w:p>
+    <w:p>
+      <w:pPr>
+        <w:pStyle w:val="Abstract"/>
+        <w:rPr>
+          <w:szCs w:val="18"/>
+        </w:rPr>
+      </w:pPr>
+      <w:r>
+        <w:rPr>
+          <w:szCs w:val="18"/>
+        </w:rPr>
+        <w:t xml:space="preserve">There are many benefits of this on the research of software development projects. </w:t>
+      </w:r>
+      <w:r>
+        <w:rPr>
+          <w:szCs w:val="18"/>
+        </w:rPr>
+        <w:t xml:space="preserve">Ways </w:t>
+      </w:r>
+      <w:r>
+        <w:rPr>
+          <w:szCs w:val="18"/>
+        </w:rPr>
+        <w:t xml:space="preserve">in which this will </w:t>
+      </w:r>
+      <w:r>
+        <w:rPr>
+          <w:szCs w:val="18"/>
+        </w:rPr>
+        <w:t>help</w:t>
+      </w:r>
+      <w:r>
+        <w:rPr>
+          <w:szCs w:val="18"/>
+        </w:rPr>
+        <w:t xml:space="preserve"> include that it will help to </w:t>
+      </w:r>
+      <w:r>
+        <w:rPr>
+          <w:szCs w:val="18"/>
+        </w:rPr>
+        <w:t xml:space="preserve">produce </w:t>
+      </w:r>
+      <w:r>
+        <w:rPr>
+          <w:szCs w:val="18"/>
+        </w:rPr>
+        <w:t>new “</w:t>
+      </w:r>
+      <w:r>
+        <w:rPr>
+          <w:szCs w:val="18"/>
+        </w:rPr>
+        <w:t>best practices</w:t>
+      </w:r>
+      <w:r>
+        <w:rPr>
+          <w:szCs w:val="18"/>
+        </w:rPr>
+        <w:t>”</w:t>
+      </w:r>
+      <w:r>
+        <w:rPr>
+          <w:szCs w:val="18"/>
+        </w:rPr>
+        <w:t xml:space="preserve">, </w:t>
+      </w:r>
+      <w:r>
+        <w:rPr>
+          <w:szCs w:val="18"/>
+        </w:rPr>
+        <w:t xml:space="preserve">it will </w:t>
+      </w:r>
+      <w:r>
+        <w:rPr>
+          <w:szCs w:val="18"/>
+        </w:rPr>
+        <w:t>promote common data format</w:t>
+      </w:r>
+      <w:r>
+        <w:rPr>
+          <w:szCs w:val="18"/>
+        </w:rPr>
+        <w:t>s</w:t>
+      </w:r>
+      <w:r>
+        <w:rPr>
+          <w:szCs w:val="18"/>
+        </w:rPr>
+        <w:t>, tools, schemas</w:t>
+      </w:r>
+      <w:r>
+        <w:rPr>
+          <w:szCs w:val="18"/>
+        </w:rPr>
+        <w:t>,</w:t>
+      </w:r>
+      <w:r>
+        <w:rPr>
+          <w:szCs w:val="18"/>
+        </w:rPr>
+        <w:t xml:space="preserve"> and algorithms for ot</w:t>
+      </w:r>
+      <w:r>
+        <w:rPr>
+          <w:szCs w:val="18"/>
+        </w:rPr>
+        <w:t>hers to pickup and approve upon, and it will enhance the results and conclusions of software repository mining research by separating data mining, something which has to almost be treated as a research process itself because of its complexities, from analysis, making sure that researchers are no hampered by this process and forced to gloss over pertinent parts of the research.</w:t>
       </w:r>
     </w:p>
     <w:p>
@@ -569,7 +744,7 @@
         </w:rPr>
       </w:pPr>
       <w:r>
-        <w:t>C.2.4</w:t>
+        <w:t>H.2.8</w:t>
       </w:r>
       <w:r>
         <w:t xml:space="preserve"> [</w:t>
@@ -579,16 +754,16 @@
           <w:b/>
           <w:bCs/>
         </w:rPr>
-        <w:t>Distributed Systems</w:t>
+        <w:t>Database Applications</w:t>
       </w:r>
       <w:r>
         <w:t xml:space="preserve">]: </w:t>
       </w:r>
       <w:r>
-        <w:rPr>
-          <w:highlight w:val="yellow"/>
-        </w:rPr>
-        <w:t>Distributed applications.</w:t>
+        <w:t>Data mining</w:t>
+      </w:r>
+      <w:r>
+        <w:t>.</w:t>
       </w:r>
     </w:p>
     <w:p>
@@ -600,6 +775,7 @@
           <w:b/>
           <w:sz w:val="24"/>
         </w:rPr>
+        <w:lastRenderedPageBreak/>
         <w:t>General Terms</w:t>
       </w:r>
     </w:p>
@@ -608,21 +784,24 @@
         <w:spacing w:after="120"/>
       </w:pPr>
       <w:r>
-        <w:rPr>
-          <w:highlight w:val="yellow"/>
-        </w:rPr>
-        <w:t xml:space="preserve">Algorithms, Management, Performance, Design, Reliability, Experimentation, </w:t>
-      </w:r>
-      <w:r>
-        <w:rPr>
-          <w:highlight w:val="yellow"/>
-        </w:rPr>
+        <w:t xml:space="preserve">Design, Documentation, Experimentation, </w:t>
+      </w:r>
+      <w:r>
+        <w:t xml:space="preserve">Management, </w:t>
+      </w:r>
+      <w:r>
+        <w:t xml:space="preserve">Measurement, </w:t>
+      </w:r>
+      <w:r>
+        <w:t xml:space="preserve">Reliability, </w:t>
+      </w:r>
+      <w:r>
+        <w:t xml:space="preserve">Standardization, </w:t>
+      </w:r>
+      <w:r>
         <w:t>Theory</w:t>
       </w:r>
       <w:r>
-        <w:rPr>
-          <w:highlight w:val="yellow"/>
-        </w:rPr>
         <w:t>.</w:t>
       </w:r>
     </w:p>
@@ -643,38 +822,44 @@
         <w:spacing w:after="120"/>
       </w:pPr>
       <w:r>
-        <w:rPr>
-          <w:highlight w:val="yellow"/>
-        </w:rPr>
-        <w:t>Distributed systems, peer-to-peer network, de-centralized, MapReduce, self-healing, self-configuration, self-*.</w:t>
+        <w:t xml:space="preserve">Distributed </w:t>
+      </w:r>
+      <w:r>
+        <w:t xml:space="preserve">software </w:t>
+      </w:r>
+      <w:r>
+        <w:t xml:space="preserve">systems, </w:t>
+      </w:r>
+      <w:r>
+        <w:t>co-located software systems, mining software repositories, research analysis, repositories.</w:t>
       </w:r>
     </w:p>
     <w:p>
       <w:pPr>
         <w:pStyle w:val="Heading1"/>
         <w:spacing w:before="120"/>
-        <w:rPr>
-          <w:highlight w:val="yellow"/>
-        </w:rPr>
-      </w:pPr>
-      <w:r>
-        <w:rPr>
-          <w:highlight w:val="yellow"/>
-        </w:rPr>
-        <w:t>TODO</w:t>
-      </w:r>
-    </w:p>
-    <w:p>
-      <w:pPr>
-        <w:rPr>
-          <w:highlight w:val="yellow"/>
-        </w:rPr>
-      </w:pPr>
-      <w:r>
-        <w:rPr>
-          <w:highlight w:val="yellow"/>
-        </w:rPr>
-        <w:t>TODO</w:t>
+      </w:pPr>
+      <w:r>
+        <w:t>Introduction</w:t>
+      </w:r>
+    </w:p>
+    <w:p>
+      <w:pPr>
+        <w:rPr>
+          <w:highlight w:val="yellow"/>
+        </w:rPr>
+      </w:pPr>
+      <w:r>
+        <w:rPr>
+          <w:highlight w:val="yellow"/>
+        </w:rPr>
+        <w:t>This section will expand upon the Abstract in all areas</w:t>
+      </w:r>
+      <w:r>
+        <w:rPr>
+          <w:highlight w:val="yellow"/>
+        </w:rPr>
+        <w:t>.</w:t>
       </w:r>
     </w:p>
     <w:p>
@@ -694,36 +879,25 @@
       <w:pPr>
         <w:pStyle w:val="Heading1"/>
         <w:spacing w:before="120"/>
-        <w:rPr>
-          <w:highlight w:val="yellow"/>
-        </w:rPr>
-      </w:pPr>
-      <w:r>
-        <w:rPr>
-          <w:highlight w:val="yellow"/>
-        </w:rPr>
-        <w:t>TODO</w:t>
-      </w:r>
-    </w:p>
-    <w:p>
-      <w:pPr>
-        <w:rPr>
-          <w:highlight w:val="yellow"/>
-        </w:rPr>
-      </w:pPr>
-      <w:r>
-        <w:rPr>
-          <w:highlight w:val="yellow"/>
-        </w:rPr>
-        <w:t>TODO</w:t>
-      </w:r>
-    </w:p>
-    <w:p>
-      <w:pPr>
-        <w:rPr>
-          <w:highlight w:val="yellow"/>
-        </w:rPr>
-      </w:pPr>
+      </w:pPr>
+      <w:r>
+        <w:t>Current Method to Conduct Research</w:t>
+      </w:r>
+    </w:p>
+    <w:p>
+      <w:pPr>
+        <w:rPr>
+          <w:highlight w:val="yellow"/>
+        </w:rPr>
+      </w:pPr>
+      <w:r>
+        <w:rPr>
+          <w:highlight w:val="yellow"/>
+        </w:rPr>
+        <w:t>This section will describe exactly how research is currently conducted, including how each research effort has to re-define how to mine each repository, etc.</w:t>
+      </w:r>
+    </w:p>
+    <w:p>
       <w:r>
         <w:rPr>
           <w:highlight w:val="yellow"/>
@@ -735,6 +909,35 @@
       <w:pPr>
         <w:pStyle w:val="Heading1"/>
         <w:spacing w:before="120"/>
+      </w:pPr>
+      <w:r>
+        <w:t>Available</w:t>
+      </w:r>
+      <w:r>
+        <w:t xml:space="preserve"> Methods of Data Mining</w:t>
+      </w:r>
+    </w:p>
+    <w:p>
+      <w:pPr>
+        <w:rPr>
+          <w:highlight w:val="yellow"/>
+        </w:rPr>
+      </w:pPr>
+      <w:r>
+        <w:rPr>
+          <w:highlight w:val="yellow"/>
+        </w:rPr>
+        <w:t>This section will describe other methods of da</w:t>
+      </w:r>
+      <w:r>
+        <w:rPr>
+          <w:highlight w:val="yellow"/>
+        </w:rPr>
+        <w:t>ta mining found in our research that could be utilized by researchers to bypass mining.</w:t>
+      </w:r>
+    </w:p>
+    <w:p>
+      <w:pPr>
         <w:rPr>
           <w:highlight w:val="yellow"/>
         </w:rPr>
@@ -748,6 +951,27 @@
     </w:p>
     <w:p>
       <w:pPr>
+        <w:pStyle w:val="Heading2"/>
+      </w:pPr>
+      <w:r>
+        <w:t>iSPARQL</w:t>
+      </w:r>
+    </w:p>
+    <w:p>
+      <w:pPr>
+        <w:rPr>
+          <w:highlight w:val="yellow"/>
+        </w:rPr>
+      </w:pPr>
+      <w:r>
+        <w:rPr>
+          <w:highlight w:val="yellow"/>
+        </w:rPr>
+        <w:t>This section describes how iSPARQL can be used to mine data.</w:t>
+      </w:r>
+    </w:p>
+    <w:p>
+      <w:pPr>
         <w:rPr>
           <w:highlight w:val="yellow"/>
         </w:rPr>
@@ -761,6 +985,27 @@
     </w:p>
     <w:p>
       <w:pPr>
+        <w:pStyle w:val="Heading2"/>
+      </w:pPr>
+      <w:r>
+        <w:t>CVSgrab</w:t>
+      </w:r>
+    </w:p>
+    <w:p>
+      <w:pPr>
+        <w:rPr>
+          <w:highlight w:val="yellow"/>
+        </w:rPr>
+      </w:pPr>
+      <w:r>
+        <w:rPr>
+          <w:highlight w:val="yellow"/>
+        </w:rPr>
+        <w:t>This section describes how CVSgrab can be used to mine data.</w:t>
+      </w:r>
+    </w:p>
+    <w:p>
+      <w:pPr>
         <w:rPr>
           <w:highlight w:val="yellow"/>
         </w:rPr>
@@ -775,6 +1020,26 @@
     <w:p>
       <w:pPr>
         <w:pStyle w:val="Heading2"/>
+      </w:pPr>
+      <w:r>
+        <w:t>Survival Analysis Models</w:t>
+      </w:r>
+    </w:p>
+    <w:p>
+      <w:pPr>
+        <w:rPr>
+          <w:highlight w:val="yellow"/>
+        </w:rPr>
+      </w:pPr>
+      <w:r>
+        <w:rPr>
+          <w:highlight w:val="yellow"/>
+        </w:rPr>
+        <w:t>This section describes how Survival Analysis Models can be used to mine data.</w:t>
+      </w:r>
+    </w:p>
+    <w:p>
+      <w:pPr>
         <w:rPr>
           <w:highlight w:val="yellow"/>
         </w:rPr>
@@ -788,6 +1053,7 @@
     </w:p>
     <w:p>
       <w:pPr>
+        <w:pStyle w:val="Heading2"/>
         <w:rPr>
           <w:highlight w:val="yellow"/>
         </w:rPr>
@@ -809,155 +1075,7 @@
         <w:rPr>
           <w:highlight w:val="yellow"/>
         </w:rPr>
-        <w:t>TODO</w:t>
-      </w:r>
-    </w:p>
-    <w:p>
-      <w:pPr>
-        <w:pStyle w:val="Heading2"/>
-        <w:rPr>
-          <w:highlight w:val="yellow"/>
-        </w:rPr>
-      </w:pPr>
-      <w:r>
-        <w:rPr>
-          <w:highlight w:val="yellow"/>
-        </w:rPr>
-        <w:t>TODO</w:t>
-      </w:r>
-    </w:p>
-    <w:p>
-      <w:pPr>
-        <w:rPr>
-          <w:highlight w:val="yellow"/>
-        </w:rPr>
-      </w:pPr>
-      <w:r>
-        <w:rPr>
-          <w:highlight w:val="yellow"/>
-        </w:rPr>
-        <w:t>TODO</w:t>
-      </w:r>
-    </w:p>
-    <w:p>
-      <w:pPr>
-        <w:rPr>
-          <w:highlight w:val="yellow"/>
-        </w:rPr>
-      </w:pPr>
-      <w:r>
-        <w:rPr>
-          <w:highlight w:val="yellow"/>
-        </w:rPr>
-        <w:t>TODO</w:t>
-      </w:r>
-    </w:p>
-    <w:p>
-      <w:pPr>
-        <w:pStyle w:val="Heading2"/>
-        <w:rPr>
-          <w:highlight w:val="yellow"/>
-        </w:rPr>
-      </w:pPr>
-      <w:r>
-        <w:rPr>
-          <w:highlight w:val="yellow"/>
-        </w:rPr>
-        <w:lastRenderedPageBreak/>
-        <w:t>TODO</w:t>
-      </w:r>
-    </w:p>
-    <w:p>
-      <w:pPr>
-        <w:rPr>
-          <w:highlight w:val="yellow"/>
-        </w:rPr>
-      </w:pPr>
-      <w:r>
-        <w:rPr>
-          <w:highlight w:val="yellow"/>
-        </w:rPr>
-        <w:t>TODO</w:t>
-      </w:r>
-    </w:p>
-    <w:p>
-      <w:pPr>
-        <w:rPr>
-          <w:highlight w:val="yellow"/>
-        </w:rPr>
-      </w:pPr>
-      <w:r>
-        <w:rPr>
-          <w:highlight w:val="yellow"/>
-        </w:rPr>
-        <w:t>TODO</w:t>
-      </w:r>
-    </w:p>
-    <w:p>
-      <w:pPr>
-        <w:pStyle w:val="Heading2"/>
-        <w:rPr>
-          <w:highlight w:val="yellow"/>
-        </w:rPr>
-      </w:pPr>
-      <w:r>
-        <w:rPr>
-          <w:highlight w:val="yellow"/>
-        </w:rPr>
-        <w:t>TODO</w:t>
-      </w:r>
-    </w:p>
-    <w:p>
-      <w:pPr>
-        <w:rPr>
-          <w:highlight w:val="yellow"/>
-        </w:rPr>
-      </w:pPr>
-      <w:r>
-        <w:rPr>
-          <w:highlight w:val="yellow"/>
-        </w:rPr>
-        <w:t>TODO</w:t>
-      </w:r>
-    </w:p>
-    <w:p>
-      <w:pPr>
-        <w:rPr>
-          <w:highlight w:val="yellow"/>
-        </w:rPr>
-      </w:pPr>
-      <w:r>
-        <w:rPr>
-          <w:highlight w:val="yellow"/>
-        </w:rPr>
-        <w:t>TODO</w:t>
-      </w:r>
-    </w:p>
-    <w:p>
-      <w:pPr>
-        <w:pStyle w:val="Heading2"/>
-        <w:rPr>
-          <w:highlight w:val="yellow"/>
-        </w:rPr>
-      </w:pPr>
-      <w:r>
-        <w:rPr>
-          <w:highlight w:val="yellow"/>
-        </w:rPr>
-        <w:t>TODO</w:t>
-      </w:r>
-    </w:p>
-    <w:p>
-      <w:pPr>
-        <w:rPr>
-          <w:highlight w:val="yellow"/>
-        </w:rPr>
-      </w:pPr>
-      <w:r>
-        <w:rPr>
-          <w:highlight w:val="yellow"/>
-        </w:rPr>
-        <w:t>TODO</w:t>
+        <w:t>This sub-section will describe any other tools found in our research.</w:t>
       </w:r>
     </w:p>
     <w:p>
@@ -977,148 +1095,35 @@
       <w:pPr>
         <w:pStyle w:val="Heading1"/>
         <w:spacing w:before="120"/>
-        <w:rPr>
-          <w:highlight w:val="yellow"/>
-        </w:rPr>
-      </w:pPr>
-      <w:r>
-        <w:rPr>
-          <w:highlight w:val="yellow"/>
-        </w:rPr>
-        <w:t>TODO</w:t>
-      </w:r>
-    </w:p>
-    <w:p>
-      <w:pPr>
-        <w:rPr>
-          <w:highlight w:val="yellow"/>
-        </w:rPr>
-      </w:pPr>
-      <w:r>
-        <w:rPr>
-          <w:highlight w:val="yellow"/>
-        </w:rPr>
-        <w:t>TODO</w:t>
-      </w:r>
-    </w:p>
-    <w:p>
-      <w:pPr>
-        <w:rPr>
-          <w:highlight w:val="yellow"/>
-        </w:rPr>
-      </w:pPr>
-      <w:r>
-        <w:rPr>
-          <w:highlight w:val="yellow"/>
-        </w:rPr>
-        <w:t>TODO</w:t>
-      </w:r>
-    </w:p>
-    <w:p>
-      <w:pPr>
-        <w:pStyle w:val="Heading2"/>
-        <w:rPr>
-          <w:highlight w:val="yellow"/>
-        </w:rPr>
-      </w:pPr>
-      <w:r>
-        <w:rPr>
-          <w:highlight w:val="yellow"/>
-        </w:rPr>
-        <w:t>TODO</w:t>
-      </w:r>
-    </w:p>
-    <w:p>
-      <w:pPr>
-        <w:rPr>
-          <w:highlight w:val="yellow"/>
-        </w:rPr>
-      </w:pPr>
-      <w:r>
-        <w:rPr>
-          <w:highlight w:val="yellow"/>
-        </w:rPr>
-        <w:t>TODO</w:t>
-      </w:r>
-    </w:p>
-    <w:p>
-      <w:pPr>
-        <w:rPr>
-          <w:highlight w:val="yellow"/>
-        </w:rPr>
-      </w:pPr>
-      <w:r>
-        <w:rPr>
-          <w:highlight w:val="yellow"/>
-        </w:rPr>
-        <w:t>TODO</w:t>
-      </w:r>
-    </w:p>
-    <w:p>
-      <w:pPr>
-        <w:pStyle w:val="Heading2"/>
-        <w:rPr>
-          <w:highlight w:val="yellow"/>
-        </w:rPr>
-      </w:pPr>
-      <w:r>
-        <w:rPr>
-          <w:highlight w:val="yellow"/>
-        </w:rPr>
-        <w:t>TODO</w:t>
-      </w:r>
-    </w:p>
-    <w:p>
-      <w:pPr>
-        <w:rPr>
-          <w:highlight w:val="yellow"/>
-        </w:rPr>
-      </w:pPr>
-      <w:r>
-        <w:rPr>
-          <w:highlight w:val="yellow"/>
-        </w:rPr>
-        <w:t>TODO</w:t>
-      </w:r>
-    </w:p>
-    <w:p>
-      <w:pPr>
-        <w:rPr>
-          <w:highlight w:val="yellow"/>
-        </w:rPr>
-      </w:pPr>
-      <w:r>
-        <w:rPr>
-          <w:highlight w:val="yellow"/>
-        </w:rPr>
-        <w:t>TODO</w:t>
-      </w:r>
-    </w:p>
-    <w:p>
-      <w:pPr>
-        <w:pStyle w:val="Heading2"/>
-        <w:rPr>
-          <w:highlight w:val="yellow"/>
-        </w:rPr>
-      </w:pPr>
-      <w:r>
-        <w:rPr>
-          <w:highlight w:val="yellow"/>
-        </w:rPr>
-        <w:t>TODO</w:t>
-      </w:r>
-    </w:p>
-    <w:p>
-      <w:pPr>
-        <w:rPr>
-          <w:highlight w:val="yellow"/>
-        </w:rPr>
-      </w:pPr>
-      <w:r>
-        <w:rPr>
-          <w:highlight w:val="yellow"/>
-        </w:rPr>
-        <w:t>TODO</w:t>
+      </w:pPr>
+      <w:r>
+        <w:t>Researcher’s Method of Data Mining</w:t>
+      </w:r>
+    </w:p>
+    <w:p>
+      <w:pPr>
+        <w:rPr>
+          <w:highlight w:val="yellow"/>
+        </w:rPr>
+      </w:pPr>
+      <w:r>
+        <w:rPr>
+          <w:highlight w:val="yellow"/>
+        </w:rPr>
+        <w:t>This section will describe our methods of mining MySQL by putting their mailing lists into a more searchable format</w:t>
+      </w:r>
+      <w:r>
+        <w:rPr>
+          <w:highlight w:val="yellow"/>
+        </w:rPr>
+        <w:t xml:space="preserve"> and how </w:t>
+      </w:r>
+      <w:r>
+        <w:rPr>
+          <w:highlight w:val="yellow"/>
+        </w:rPr>
+        <w:lastRenderedPageBreak/>
+        <w:t>this has benefitted our analysis of the mailing list. We can conclude by stating how if it had already been in a DB, we could have immediately just started analysis.</w:t>
       </w:r>
     </w:p>
     <w:p>
@@ -1138,28 +1143,22 @@
       <w:pPr>
         <w:pStyle w:val="Heading1"/>
         <w:spacing w:before="120"/>
-        <w:rPr>
-          <w:highlight w:val="yellow"/>
-        </w:rPr>
-      </w:pPr>
-      <w:r>
-        <w:rPr>
-          <w:highlight w:val="yellow"/>
-        </w:rPr>
-        <w:t>TODO</w:t>
-      </w:r>
-    </w:p>
-    <w:p>
-      <w:pPr>
-        <w:rPr>
-          <w:highlight w:val="yellow"/>
-        </w:rPr>
-      </w:pPr>
-      <w:r>
-        <w:rPr>
-          <w:highlight w:val="yellow"/>
-        </w:rPr>
-        <w:t>TODO</w:t>
+      </w:pPr>
+      <w:r>
+        <w:t>Advancements and Techniques for MSR</w:t>
+      </w:r>
+    </w:p>
+    <w:p>
+      <w:pPr>
+        <w:rPr>
+          <w:highlight w:val="yellow"/>
+        </w:rPr>
+      </w:pPr>
+      <w:r>
+        <w:rPr>
+          <w:highlight w:val="yellow"/>
+        </w:rPr>
+        <w:t>This section will describe advancements and techniques in the field of mining software repositories.</w:t>
       </w:r>
     </w:p>
     <w:p>
@@ -1179,28 +1178,22 @@
       <w:pPr>
         <w:pStyle w:val="Heading1"/>
         <w:spacing w:before="120"/>
-        <w:rPr>
-          <w:highlight w:val="yellow"/>
-        </w:rPr>
-      </w:pPr>
-      <w:r>
-        <w:rPr>
-          <w:highlight w:val="yellow"/>
-        </w:rPr>
-        <w:t>TODO</w:t>
-      </w:r>
-    </w:p>
-    <w:p>
-      <w:pPr>
-        <w:rPr>
-          <w:highlight w:val="yellow"/>
-        </w:rPr>
-      </w:pPr>
-      <w:r>
-        <w:rPr>
-          <w:highlight w:val="yellow"/>
-        </w:rPr>
-        <w:t>TODO</w:t>
+      </w:pPr>
+      <w:r>
+        <w:t>The Benefits of Separation</w:t>
+      </w:r>
+    </w:p>
+    <w:p>
+      <w:pPr>
+        <w:rPr>
+          <w:highlight w:val="yellow"/>
+        </w:rPr>
+      </w:pPr>
+      <w:r>
+        <w:rPr>
+          <w:highlight w:val="yellow"/>
+        </w:rPr>
+        <w:t>This section will be the main body of the paper, discussing our position and supporting it with everything just stated.</w:t>
       </w:r>
     </w:p>
     <w:p>
@@ -1217,6 +1210,139 @@
         <w:spacing w:before="120"/>
       </w:pPr>
       <w:r>
+        <w:t>Business Preparation</w:t>
+      </w:r>
+    </w:p>
+    <w:p>
+      <w:pPr>
+        <w:rPr>
+          <w:highlight w:val="yellow"/>
+        </w:rPr>
+      </w:pPr>
+      <w:r>
+        <w:rPr>
+          <w:highlight w:val="yellow"/>
+        </w:rPr>
+        <w:t>This section describes how a business can prepare itself and its projects to implement our position and be able to set-up their stuff to make MSR easier to do.</w:t>
+      </w:r>
+    </w:p>
+    <w:p>
+      <w:r>
+        <w:rPr>
+          <w:highlight w:val="yellow"/>
+        </w:rPr>
+        <w:t>TODO</w:t>
+      </w:r>
+    </w:p>
+    <w:p>
+      <w:pPr>
+        <w:pStyle w:val="Heading1"/>
+        <w:spacing w:before="120"/>
+      </w:pPr>
+      <w:r>
+        <w:t>Conclusion</w:t>
+      </w:r>
+    </w:p>
+    <w:p>
+      <w:pPr>
+        <w:rPr>
+          <w:highlight w:val="yellow"/>
+        </w:rPr>
+      </w:pPr>
+      <w:r>
+        <w:rPr>
+          <w:highlight w:val="yellow"/>
+        </w:rPr>
+        <w:t>This section will review the major points of our position and summarize everything else discussed, as well as reflect on any new conclusions or points discovered throughout the process.</w:t>
+      </w:r>
+    </w:p>
+    <w:p>
+      <w:r>
+        <w:rPr>
+          <w:highlight w:val="yellow"/>
+        </w:rPr>
+        <w:t>TODO</w:t>
+      </w:r>
+    </w:p>
+    <w:p>
+      <w:pPr>
+        <w:pStyle w:val="Heading1"/>
+        <w:spacing w:before="120"/>
+      </w:pPr>
+      <w:r>
+        <w:t>Future Work</w:t>
+      </w:r>
+    </w:p>
+    <w:p>
+      <w:pPr>
+        <w:rPr>
+          <w:highlight w:val="yellow"/>
+        </w:rPr>
+      </w:pPr>
+      <w:r>
+        <w:rPr>
+          <w:highlight w:val="yellow"/>
+        </w:rPr>
+        <w:t xml:space="preserve">This section will describe </w:t>
+      </w:r>
+      <w:r>
+        <w:rPr>
+          <w:highlight w:val="yellow"/>
+        </w:rPr>
+        <w:t>what future work could be done to validate our position</w:t>
+      </w:r>
+    </w:p>
+    <w:p>
+      <w:r>
+        <w:rPr>
+          <w:highlight w:val="yellow"/>
+        </w:rPr>
+        <w:t>TODO</w:t>
+      </w:r>
+    </w:p>
+    <w:p>
+      <w:pPr>
+        <w:pStyle w:val="Heading1"/>
+        <w:spacing w:before="120"/>
+        <w:rPr>
+          <w:highlight w:val="yellow"/>
+        </w:rPr>
+      </w:pPr>
+      <w:r>
+        <w:rPr>
+          <w:highlight w:val="yellow"/>
+        </w:rPr>
+        <w:t>TODO</w:t>
+      </w:r>
+    </w:p>
+    <w:p>
+      <w:pPr>
+        <w:rPr>
+          <w:highlight w:val="yellow"/>
+        </w:rPr>
+      </w:pPr>
+      <w:r>
+        <w:rPr>
+          <w:highlight w:val="yellow"/>
+        </w:rPr>
+        <w:t>TODO</w:t>
+      </w:r>
+    </w:p>
+    <w:p>
+      <w:r>
+        <w:rPr>
+          <w:highlight w:val="yellow"/>
+        </w:rPr>
+        <w:t>TODO</w:t>
+      </w:r>
+    </w:p>
+    <w:p>
+      <w:pPr>
+        <w:pStyle w:val="Heading1"/>
+        <w:spacing w:before="120"/>
+      </w:pPr>
+      <w:r>
+        <w:lastRenderedPageBreak/>
         <w:t>ACKNOWLEDGMENTS</w:t>
       </w:r>
     </w:p>
@@ -1260,11 +1386,7 @@
         <w:pStyle w:val="References"/>
       </w:pPr>
       <w:r>
-        <w:t xml:space="preserve">Alonso, O., Devanbu, P. T., Gertz, M., “Database Techniques for the Analysis and Exploration of Software </w:t>
-      </w:r>
-      <w:r>
-        <w:lastRenderedPageBreak/>
-        <w:t xml:space="preserve">Repositories”, </w:t>
+        <w:t xml:space="preserve">Alonso, O., Devanbu, P. T., Gertz, M., “Database Techniques for the Analysis and Exploration of Software Repositories”, </w:t>
       </w:r>
       <w:r>
         <w:rPr>
@@ -1308,10 +1430,107 @@
     </w:p>
     <w:p>
       <w:pPr>
+        <w:pStyle w:val="References"/>
+      </w:pPr>
+      <w:r>
+        <w:t xml:space="preserve">“A Framework for Describing and Understanding Mining Tools in Software Development” – </w:t>
+      </w:r>
+      <w:r>
+        <w:rPr>
+          <w:highlight w:val="yellow"/>
+        </w:rPr>
+        <w:t>FULL CITATION TODO</w:t>
+      </w:r>
+    </w:p>
+    <w:p>
+      <w:pPr>
+        <w:pStyle w:val="References"/>
+      </w:pPr>
+      <w:r>
+        <w:t xml:space="preserve">“Mining Software Repositories with iSPARQL and a Software Evolution Ontology” – </w:t>
+      </w:r>
+      <w:r>
+        <w:rPr>
+          <w:highlight w:val="yellow"/>
+        </w:rPr>
+        <w:t>FULL CITATION TODO</w:t>
+      </w:r>
+    </w:p>
+    <w:p>
+      <w:pPr>
+        <w:pStyle w:val="References"/>
+      </w:pPr>
+      <w:r>
+        <w:t xml:space="preserve">“Mining a Change-Based Software Repository” – </w:t>
+      </w:r>
+      <w:r>
+        <w:rPr>
+          <w:highlight w:val="yellow"/>
+        </w:rPr>
+        <w:t>FULL CITATION TODO</w:t>
+      </w:r>
+    </w:p>
+    <w:p>
+      <w:pPr>
+        <w:pStyle w:val="References"/>
+      </w:pPr>
+      <w:r>
+        <w:t xml:space="preserve">“Mining Software Repositories with CVSgrab” – </w:t>
+      </w:r>
+      <w:r>
+        <w:rPr>
+          <w:highlight w:val="yellow"/>
+        </w:rPr>
+        <w:t>FULL CITATION TODO</w:t>
+      </w:r>
+    </w:p>
+    <w:p>
+      <w:pPr>
+        <w:pStyle w:val="References"/>
+      </w:pPr>
+      <w:r>
+        <w:t xml:space="preserve">“Mining Software Code Repositories and Bug Databases using Survival Analysis Models” – </w:t>
+      </w:r>
+      <w:r>
+        <w:rPr>
+          <w:highlight w:val="yellow"/>
+        </w:rPr>
+        <w:t>FULL CITATION TODO</w:t>
+      </w:r>
+    </w:p>
+    <w:p>
+      <w:pPr>
+        <w:pStyle w:val="References"/>
+      </w:pPr>
+      <w:r>
+        <w:t xml:space="preserve">“Fine Grained Indexing of Software Repositories to Support Impact Analysis” – </w:t>
+      </w:r>
+      <w:r>
+        <w:rPr>
+          <w:highlight w:val="yellow"/>
+        </w:rPr>
+        <w:t>FULL CITATION TODO</w:t>
+      </w:r>
+    </w:p>
+    <w:p>
+      <w:pPr>
+        <w:pStyle w:val="References"/>
+      </w:pPr>
+      <w:r>
+        <w:t xml:space="preserve">“Mining Email Social Networks” – </w:t>
+      </w:r>
+      <w:r>
+        <w:rPr>
+          <w:highlight w:val="yellow"/>
+        </w:rPr>
+        <w:t>FULL CITATION TODO</w:t>
+      </w:r>
+    </w:p>
+    <w:p>
+      <w:pPr>
         <w:pStyle w:val="Heading1"/>
       </w:pPr>
       <w:r>
-        <w:lastRenderedPageBreak/>
         <w:t>APPENDIX</w:t>
       </w:r>
     </w:p>
@@ -1341,52 +1560,21 @@
         <w:rPr>
           <w:highlight w:val="yellow"/>
         </w:rPr>
-        <w:t>TODO</w:t>
+        <w:t>TOD</w:t>
+      </w:r>
+      <w:r>
+        <w:rPr>
+          <w:highlight w:val="yellow"/>
+        </w:rPr>
+        <w:t>O</w:t>
       </w:r>
     </w:p>
     <w:p>
       <w:pPr>
         <w:pStyle w:val="Paper-Title"/>
         <w:spacing w:after="60"/>
-      </w:pPr>
-      <w:r>
-        <w:lastRenderedPageBreak/>
-        <w:br w:type="page"/>
-      </w:r>
-      <w:r>
-        <w:lastRenderedPageBreak/>
-        <w:t>De-centralized Peer-to-Peer MapReduce System</w:t>
-      </w:r>
-    </w:p>
-    <w:p>
-      <w:pPr>
-        <w:autoSpaceDE w:val="0"/>
-        <w:autoSpaceDN w:val="0"/>
-        <w:adjustRightInd w:val="0"/>
-        <w:spacing w:after="0"/>
-        <w:jc w:val="center"/>
-        <w:rPr>
-          <w:sz w:val="36"/>
-          <w:szCs w:val="36"/>
-        </w:rPr>
-      </w:pPr>
-      <w:r>
-        <w:rPr>
-          <w:sz w:val="36"/>
-          <w:szCs w:val="36"/>
-        </w:rPr>
-        <w:t>Omar Badran, William Shaya, and Jordan Osecki</w:t>
-      </w:r>
-    </w:p>
-    <w:p>
-      <w:pPr>
-        <w:autoSpaceDE w:val="0"/>
-        <w:autoSpaceDN w:val="0"/>
-        <w:adjustRightInd w:val="0"/>
-        <w:spacing w:after="0"/>
-        <w:jc w:val="center"/>
-        <w:rPr>
-          <w:b/>
+        <w:jc w:val="both"/>
+        <w:rPr>
           <w:sz w:val="24"/>
           <w:szCs w:val="24"/>
         </w:rPr>
@@ -1394,394 +1582,12 @@
     </w:p>
     <w:p>
       <w:pPr>
-        <w:rPr>
-          <w:rStyle w:val="Emphasis"/>
-          <w:b/>
-          <w:i w:val="0"/>
+        <w:ind w:firstLine="720"/>
+        <w:rPr>
           <w:sz w:val="24"/>
           <w:szCs w:val="24"/>
         </w:rPr>
       </w:pPr>
-      <w:r>
-        <w:rPr>
-          <w:rStyle w:val="Emphasis"/>
-          <w:b/>
-          <w:i w:val="0"/>
-          <w:sz w:val="24"/>
-          <w:szCs w:val="24"/>
-        </w:rPr>
-        <w:t>The following is the</w:t>
-      </w:r>
-      <w:r>
-        <w:rPr>
-          <w:rStyle w:val="Emphasis"/>
-          <w:b/>
-          <w:i w:val="0"/>
-          <w:sz w:val="24"/>
-          <w:szCs w:val="24"/>
-        </w:rPr>
-        <w:t xml:space="preserve"> docum</w:t>
-      </w:r>
-      <w:r>
-        <w:rPr>
-          <w:rStyle w:val="Emphasis"/>
-          <w:b/>
-          <w:i w:val="0"/>
-          <w:sz w:val="24"/>
-          <w:szCs w:val="24"/>
-        </w:rPr>
-        <w:t>ent describing precisely how this project’s</w:t>
-      </w:r>
-      <w:r>
-        <w:rPr>
-          <w:rStyle w:val="Emphasis"/>
-          <w:b/>
-          <w:i w:val="0"/>
-          <w:sz w:val="24"/>
-          <w:szCs w:val="24"/>
-        </w:rPr>
-        <w:t xml:space="preserve"> work</w:t>
-      </w:r>
-      <w:r>
-        <w:rPr>
-          <w:rStyle w:val="Emphasis"/>
-          <w:b/>
-          <w:i w:val="0"/>
-          <w:sz w:val="24"/>
-          <w:szCs w:val="24"/>
-        </w:rPr>
-        <w:t xml:space="preserve"> reflected the original proposal and factors that have</w:t>
-      </w:r>
-      <w:r>
-        <w:rPr>
-          <w:rStyle w:val="Emphasis"/>
-          <w:b/>
-          <w:i w:val="0"/>
-          <w:sz w:val="24"/>
-          <w:szCs w:val="24"/>
-        </w:rPr>
-        <w:t xml:space="preserve"> tu</w:t>
-      </w:r>
-      <w:r>
-        <w:rPr>
-          <w:rStyle w:val="Emphasis"/>
-          <w:b/>
-          <w:i w:val="0"/>
-          <w:sz w:val="24"/>
-          <w:szCs w:val="24"/>
-        </w:rPr>
-        <w:t>rned out differently in any way:</w:t>
-      </w:r>
-    </w:p>
-    <w:p>
-      <w:pPr>
-        <w:autoSpaceDE w:val="0"/>
-        <w:autoSpaceDN w:val="0"/>
-        <w:adjustRightInd w:val="0"/>
-        <w:spacing w:after="0"/>
-        <w:jc w:val="left"/>
-        <w:rPr>
-          <w:sz w:val="24"/>
-          <w:szCs w:val="24"/>
-        </w:rPr>
-      </w:pPr>
-    </w:p>
-    <w:p>
-      <w:pPr>
-        <w:ind w:firstLine="720"/>
-        <w:rPr>
-          <w:sz w:val="24"/>
-          <w:szCs w:val="24"/>
-        </w:rPr>
-      </w:pPr>
-      <w:r>
-        <w:rPr>
-          <w:sz w:val="24"/>
-          <w:szCs w:val="24"/>
-        </w:rPr>
-        <w:t>The project for the most part followed our proposal perfectly. The team stayed with the basic ideas, used the same research throughout, and found ourselves only clarifying certain things that were left purposely undefined in the proposal, pending further research. Examples of this include some of the algorithms that were going to be deployed at each step of the MapReduce process.</w:t>
-      </w:r>
-    </w:p>
-    <w:p>
-      <w:pPr>
-        <w:ind w:firstLine="720"/>
-        <w:rPr>
-          <w:sz w:val="24"/>
-          <w:szCs w:val="24"/>
-        </w:rPr>
-      </w:pPr>
-      <w:r>
-        <w:rPr>
-          <w:sz w:val="24"/>
-          <w:szCs w:val="24"/>
-        </w:rPr>
-        <w:t xml:space="preserve">The simulation itself stayed relatively the same to our proposed model. </w:t>
-      </w:r>
-      <w:r>
-        <w:rPr>
-          <w:sz w:val="24"/>
-          <w:szCs w:val="24"/>
-        </w:rPr>
-        <w:t>The basic ideas stayed the same. T</w:t>
-      </w:r>
-      <w:r>
-        <w:rPr>
-          <w:sz w:val="24"/>
-          <w:szCs w:val="24"/>
-        </w:rPr>
-        <w:t>he node structure with all of the classes and method</w:t>
-      </w:r>
-      <w:r>
-        <w:rPr>
-          <w:sz w:val="24"/>
-          <w:szCs w:val="24"/>
-        </w:rPr>
-        <w:t>s outlined</w:t>
-      </w:r>
-      <w:r>
-        <w:rPr>
-          <w:sz w:val="24"/>
-          <w:szCs w:val="24"/>
-        </w:rPr>
-        <w:t xml:space="preserve"> did not change throughout our implementation. The self-* algorithms and methods of self-healing and self-configuration chosen also stayed the same.</w:t>
-      </w:r>
-    </w:p>
-    <w:p>
-      <w:pPr>
-        <w:ind w:firstLine="720"/>
-        <w:rPr>
-          <w:sz w:val="24"/>
-          <w:szCs w:val="24"/>
-        </w:rPr>
-      </w:pPr>
-      <w:r>
-        <w:rPr>
-          <w:sz w:val="24"/>
-          <w:szCs w:val="24"/>
-        </w:rPr>
-        <w:t xml:space="preserve">The largest change that occurred between our initial proposal and our finished product was that the team </w:t>
-      </w:r>
-      <w:r>
-        <w:rPr>
-          <w:sz w:val="24"/>
-          <w:szCs w:val="24"/>
-        </w:rPr>
-        <w:t xml:space="preserve">decided to follow the approach of </w:t>
-      </w:r>
-      <w:r>
-        <w:rPr>
-          <w:sz w:val="24"/>
-          <w:szCs w:val="24"/>
-        </w:rPr>
-        <w:t>a MapReduceMerge-type system</w:t>
-      </w:r>
-      <w:r>
-        <w:rPr>
-          <w:sz w:val="24"/>
-          <w:szCs w:val="24"/>
-        </w:rPr>
-        <w:t xml:space="preserve">, since </w:t>
-      </w:r>
-      <w:r>
-        <w:rPr>
-          <w:sz w:val="24"/>
-          <w:szCs w:val="24"/>
-        </w:rPr>
-        <w:t xml:space="preserve">this would allow </w:t>
-      </w:r>
-      <w:r>
-        <w:rPr>
-          <w:sz w:val="24"/>
-          <w:szCs w:val="24"/>
-        </w:rPr>
-        <w:t>the</w:t>
-      </w:r>
-      <w:r>
-        <w:rPr>
-          <w:sz w:val="24"/>
-          <w:szCs w:val="24"/>
-        </w:rPr>
-        <w:t xml:space="preserve"> master to </w:t>
-      </w:r>
-      <w:r>
-        <w:rPr>
-          <w:sz w:val="24"/>
-          <w:szCs w:val="24"/>
-        </w:rPr>
-        <w:t>only</w:t>
-      </w:r>
-      <w:r>
-        <w:rPr>
-          <w:sz w:val="24"/>
-          <w:szCs w:val="24"/>
-        </w:rPr>
-        <w:t xml:space="preserve"> have to assign jobs, the workers to only have to</w:t>
-      </w:r>
-      <w:r>
-        <w:rPr>
-          <w:sz w:val="24"/>
-          <w:szCs w:val="24"/>
-        </w:rPr>
-        <w:t xml:space="preserve"> do their j</w:t>
-      </w:r>
-      <w:r>
-        <w:rPr>
-          <w:sz w:val="24"/>
-          <w:szCs w:val="24"/>
-        </w:rPr>
-        <w:t>obs, and the submitter node to only have to</w:t>
-      </w:r>
-      <w:r>
-        <w:rPr>
-          <w:sz w:val="24"/>
-          <w:szCs w:val="24"/>
-        </w:rPr>
-        <w:t xml:space="preserve"> receive and merge the individual results.</w:t>
-      </w:r>
-      <w:r>
-        <w:rPr>
-          <w:sz w:val="24"/>
-          <w:szCs w:val="24"/>
-        </w:rPr>
-        <w:t xml:space="preserve"> The team saw this as an opportunity to gain even more advantages over </w:t>
-      </w:r>
-      <w:r>
-        <w:rPr>
-          <w:sz w:val="24"/>
-          <w:szCs w:val="24"/>
-        </w:rPr>
-        <w:t>the traditional MapReduce system. By using this new approach, it significantly reduces the work of the master, making the system more balanced and less dependent on the master. With this less work, there is no longer any reason for the master to handle any of the data, so the job client submitting the job is responsible for holding on to it. This is beneficial because if a central repository or the master held on to the job and either failed, it would be catastrophic. But in this scheme, if the job client fails, it is losing the job that it owns, so it has incentives to stay up and if it loses its data, then the rest of the workers and master do not care because they had no stake in the submitted job.</w:t>
-      </w:r>
-    </w:p>
-    <w:p>
-      <w:pPr>
-        <w:ind w:firstLine="720"/>
-        <w:rPr>
-          <w:sz w:val="24"/>
-          <w:szCs w:val="24"/>
-        </w:rPr>
-      </w:pPr>
-      <w:r>
-        <w:rPr>
-          <w:sz w:val="24"/>
-          <w:szCs w:val="24"/>
-        </w:rPr>
-        <w:t>Another change that occurred between the proposal and final implementation was that the team</w:t>
-      </w:r>
-      <w:r>
-        <w:rPr>
-          <w:sz w:val="24"/>
-          <w:szCs w:val="24"/>
-        </w:rPr>
-        <w:t xml:space="preserve"> set one of its main goals to be to prove that the churn of a P2P network is more than offset by the available number of nodes.</w:t>
-      </w:r>
-      <w:r>
-        <w:rPr>
-          <w:sz w:val="24"/>
-          <w:szCs w:val="24"/>
-        </w:rPr>
-        <w:t xml:space="preserve"> It was always a goal to focus on how the self-* algorithms, de-centralization, and Peer-to-Peer network would be benefits over the traditional MapReduce closed networks, but it became apparent for the team early that Peer-to-Peer would bring some negatives along as well as the positives, so it would be vital to show that the positives outweighed both the negatives of it and negatives of the traditional system.</w:t>
-      </w:r>
-    </w:p>
-    <w:p>
-      <w:pPr>
-        <w:ind w:firstLine="720"/>
-        <w:rPr>
-          <w:sz w:val="24"/>
-          <w:szCs w:val="24"/>
-        </w:rPr>
-      </w:pPr>
-      <w:r>
-        <w:rPr>
-          <w:sz w:val="24"/>
-          <w:szCs w:val="24"/>
-        </w:rPr>
-        <w:t>The final change between proposal and final implementation was that the team</w:t>
-      </w:r>
-      <w:r>
-        <w:rPr>
-          <w:sz w:val="24"/>
-          <w:szCs w:val="24"/>
-        </w:rPr>
-        <w:t xml:space="preserve"> settled on algorithms for master assignment an</w:t>
-      </w:r>
-      <w:r>
-        <w:rPr>
-          <w:sz w:val="24"/>
-          <w:szCs w:val="24"/>
-        </w:rPr>
-        <w:t xml:space="preserve">d worker assignment, which </w:t>
-      </w:r>
-      <w:r>
-        <w:rPr>
-          <w:sz w:val="24"/>
-          <w:szCs w:val="24"/>
-        </w:rPr>
-        <w:t>involve</w:t>
-      </w:r>
-      <w:r>
-        <w:rPr>
-          <w:sz w:val="24"/>
-          <w:szCs w:val="24"/>
-        </w:rPr>
-        <w:t>d</w:t>
-      </w:r>
-      <w:r>
-        <w:rPr>
-          <w:sz w:val="24"/>
-          <w:szCs w:val="24"/>
-        </w:rPr>
-        <w:t xml:space="preserve"> efficiency values. </w:t>
-      </w:r>
-      <w:r>
-        <w:rPr>
-          <w:sz w:val="24"/>
-          <w:szCs w:val="24"/>
-        </w:rPr>
-        <w:t xml:space="preserve">In the proposal, the team discussed efficiency values as future work. However, for the final </w:t>
-      </w:r>
-      <w:r>
-        <w:rPr>
-          <w:sz w:val="24"/>
-          <w:szCs w:val="24"/>
-        </w:rPr>
-        <w:t xml:space="preserve">implementation of the system, </w:t>
-      </w:r>
-      <w:r>
-        <w:rPr>
-          <w:sz w:val="24"/>
-          <w:szCs w:val="24"/>
-        </w:rPr>
-        <w:t>the team chose to incorporate random values in its algorithms which would represent efficiency values. I</w:t>
-      </w:r>
-      <w:r>
-        <w:rPr>
-          <w:sz w:val="24"/>
-          <w:szCs w:val="24"/>
-        </w:rPr>
-        <w:t>n the future</w:t>
-      </w:r>
-      <w:r>
-        <w:rPr>
-          <w:sz w:val="24"/>
-          <w:szCs w:val="24"/>
-        </w:rPr>
-        <w:t>,</w:t>
-      </w:r>
-      <w:r>
-        <w:rPr>
-          <w:sz w:val="24"/>
-          <w:szCs w:val="24"/>
-        </w:rPr>
-        <w:t xml:space="preserve"> these values will be some</w:t>
-      </w:r>
-      <w:r>
-        <w:rPr>
-          <w:sz w:val="24"/>
-          <w:szCs w:val="24"/>
-        </w:rPr>
-        <w:t xml:space="preserve"> measure of a node’s efficiency to make the network even more efficient.</w:t>
-      </w:r>
     </w:p>
     <w:sectPr>
       <w:type w:val="continuous"/>

</xml_diff>

<commit_message>
Commit incorporates another version from Sammie, a version from Michael, and some final changes by Jordan, to the extended abstract.
</commit_message>
<xml_diff>
--- a/Documentation/Analysis Team - Position Paper Extended Abstract.docx
+++ b/Documentation/Analysis Team - Position Paper Extended Abstract.docx
@@ -34,70 +34,7 @@
           <w:sz w:val="30"/>
           <w:szCs w:val="30"/>
         </w:rPr>
-        <w:t>CS6</w:t>
-      </w:r>
-      <w:r>
-        <w:rPr>
-          <w:sz w:val="30"/>
-          <w:szCs w:val="30"/>
-        </w:rPr>
-        <w:t>80</w:t>
-      </w:r>
-      <w:r>
-        <w:rPr>
-          <w:sz w:val="30"/>
-          <w:szCs w:val="30"/>
-        </w:rPr>
-        <w:t xml:space="preserve"> Distributed Software </w:t>
-      </w:r>
-      <w:r>
-        <w:rPr>
-          <w:sz w:val="30"/>
-          <w:szCs w:val="30"/>
-        </w:rPr>
-        <w:t>Development</w:t>
-      </w:r>
-      <w:r>
-        <w:rPr>
-          <w:sz w:val="30"/>
-          <w:szCs w:val="30"/>
-        </w:rPr>
-        <w:t xml:space="preserve"> </w:t>
-      </w:r>
-      <w:r>
-        <w:rPr>
-          <w:sz w:val="30"/>
-          <w:szCs w:val="30"/>
-        </w:rPr>
-        <w:t>Position</w:t>
-      </w:r>
-      <w:r>
-        <w:rPr>
-          <w:sz w:val="30"/>
-          <w:szCs w:val="30"/>
-        </w:rPr>
-        <w:t xml:space="preserve"> Paper</w:t>
-      </w:r>
-      <w:r>
-        <w:rPr>
-          <w:sz w:val="30"/>
-          <w:szCs w:val="30"/>
-        </w:rPr>
-        <w:t xml:space="preserve"> (Spring 20</w:t>
-      </w:r>
-      <w:r>
-        <w:rPr>
-          <w:sz w:val="30"/>
-          <w:szCs w:val="30"/>
-        </w:rPr>
-        <w:t>10</w:t>
-      </w:r>
-      <w:r>
-        <w:rPr>
-          <w:sz w:val="30"/>
-          <w:szCs w:val="30"/>
-        </w:rPr>
-        <w:t>)</w:t>
+        <w:t>CS680 Distributed Software Development Position Paper (Spring 2010)</w:t>
       </w:r>
     </w:p>
     <w:p>
@@ -209,19 +146,7 @@
         <w:rPr>
           <w:spacing w:val="-2"/>
         </w:rPr>
-        <w:t>s</w:t>
-      </w:r>
-      <w:r>
-        <w:rPr>
-          <w:spacing w:val="-2"/>
-        </w:rPr>
-        <w:t>ws28</w:t>
-      </w:r>
-      <w:r>
-        <w:rPr>
-          <w:spacing w:val="-2"/>
-        </w:rPr>
-        <w:t>@drexel.edu</w:t>
+        <w:t>sws28@drexel.edu</w:t>
       </w:r>
     </w:p>
     <w:p>
@@ -347,13 +272,7 @@
         <w:rPr>
           <w:spacing w:val="-2"/>
         </w:rPr>
-        <w:t>j</w:t>
-      </w:r>
-      <w:r>
-        <w:rPr>
-          <w:spacing w:val="-2"/>
-        </w:rPr>
-        <w:t>mo34@drexel.edu</w:t>
+        <w:t>jmo34@drexel.edu</w:t>
       </w:r>
     </w:p>
     <w:p>
@@ -473,19 +392,7 @@
         <w:rPr>
           <w:spacing w:val="-2"/>
         </w:rPr>
-        <w:t>m</w:t>
-      </w:r>
-      <w:r>
-        <w:rPr>
-          <w:spacing w:val="-2"/>
-        </w:rPr>
-        <w:t>k394</w:t>
-      </w:r>
-      <w:r>
-        <w:rPr>
-          <w:spacing w:val="-2"/>
-        </w:rPr>
-        <w:t>@drexel.edu</w:t>
+        <w:t>mk394@drexel.edu</w:t>
       </w:r>
     </w:p>
     <w:p>
@@ -526,37 +433,7 @@
         <w:rPr>
           <w:szCs w:val="18"/>
         </w:rPr>
-        <w:t xml:space="preserve">There are many benefits to mining software repositories to gather history from software projects. </w:t>
-      </w:r>
-      <w:r>
-        <w:rPr>
-          <w:szCs w:val="18"/>
-        </w:rPr>
-        <w:t>The data can be used</w:t>
-      </w:r>
-      <w:r>
-        <w:rPr>
-          <w:szCs w:val="18"/>
-        </w:rPr>
-        <w:t xml:space="preserve"> to analyze which variables most likely contributed to the success or failures of a particular task</w:t>
-      </w:r>
-      <w:r>
-        <w:rPr>
-          <w:szCs w:val="18"/>
-        </w:rPr>
-        <w:t xml:space="preserve"> or possibly the whole project in a number of different categories. Much can be learned both by the developers of the software and by researchers from mining software repositories. It can give guidance to the developers regarding the current project and help researchers come to conclusions about more general results, benefitting future projects </w:t>
-      </w:r>
-      <w:r>
-        <w:rPr>
-          <w:szCs w:val="18"/>
-        </w:rPr>
-        <w:t>everywhere</w:t>
-      </w:r>
-      <w:r>
-        <w:rPr>
-          <w:szCs w:val="18"/>
-        </w:rPr>
-        <w:t>.</w:t>
+        <w:t>There are many benefits from collecting history from software projects by mining software repositories. The data can be used to analyze which variables contributed to the success or failures of a particular task or possibly the whole project in a number of different categories. Much can be learned both by the developers of the software and by researchers from mining software repositories. It can give guidance to the developers regarding the current project and help researchers come to conclusions about more general results, benefitting future projects everywhere.</w:t>
       </w:r>
     </w:p>
     <w:p>
@@ -570,13 +447,31 @@
         <w:rPr>
           <w:szCs w:val="18"/>
         </w:rPr>
-        <w:t>Historical information is typically mined from a wide range of sources. Data sources include code repositories, bug reports, emails, and other communication archives. Because there is such a wide breadth data source to mine, there is also a wide range of data for</w:t>
-      </w:r>
-      <w:r>
-        <w:rPr>
-          <w:szCs w:val="18"/>
-        </w:rPr>
-        <w:t>mats that need to be handled and each of these types of repositories are stored in different ways and in different places. In addition, each project stores them differently.</w:t>
+        <w:t>Historical information is typically mined from a wide range o</w:t>
+      </w:r>
+      <w:r>
+        <w:rPr>
+          <w:szCs w:val="18"/>
+        </w:rPr>
+        <w:t>f sources. Data sources include</w:t>
+      </w:r>
+      <w:r>
+        <w:rPr>
+          <w:szCs w:val="18"/>
+        </w:rPr>
+        <w:t xml:space="preserve"> code repositories, bug reports, emails, and other communication archives. Because there is such a wide breadth of data sources to choose from, there is also a wide range of data formats that need to be handled. Each type of repository is stored in different ways and in different places. In addition, each project stores </w:t>
+      </w:r>
+      <w:r>
+        <w:rPr>
+          <w:szCs w:val="18"/>
+        </w:rPr>
+        <w:t xml:space="preserve">each of </w:t>
+      </w:r>
+      <w:r>
+        <w:rPr>
+          <w:szCs w:val="18"/>
+        </w:rPr>
+        <w:t xml:space="preserve">them differently. </w:t>
       </w:r>
     </w:p>
     <w:p>
@@ -590,7 +485,55 @@
         <w:rPr>
           <w:szCs w:val="18"/>
         </w:rPr>
-        <w:t>The result is that these historical information sources are very hard to navigate and parse for particular software project, and are almost impossible to scale research results across multiple data sources. Because of the intense effort required for data mining, the conclusions and types of research that can be performed on software project becomes very limited and the scalable of any conclusions is extremely questionable. Research analysis is severely impacted by these constraints.</w:t>
+        <w:t>The result is that these historical information sources are very hard to navigate and parse for</w:t>
+      </w:r>
+      <w:r>
+        <w:rPr>
+          <w:szCs w:val="18"/>
+        </w:rPr>
+        <w:t xml:space="preserve"> any particular software project</w:t>
+      </w:r>
+      <w:r>
+        <w:rPr>
+          <w:szCs w:val="18"/>
+        </w:rPr>
+        <w:t xml:space="preserve"> and </w:t>
+      </w:r>
+      <w:r>
+        <w:rPr>
+          <w:szCs w:val="18"/>
+        </w:rPr>
+        <w:t>it is</w:t>
+      </w:r>
+      <w:r>
+        <w:rPr>
+          <w:szCs w:val="18"/>
+        </w:rPr>
+        <w:t xml:space="preserve"> almost impossible to scale research results across multiple data sources. Because of the intense effort required for data mining, the conclusions and types of research that can be performed on software project</w:t>
+      </w:r>
+      <w:r>
+        <w:rPr>
+          <w:szCs w:val="18"/>
+        </w:rPr>
+        <w:t>s</w:t>
+      </w:r>
+      <w:r>
+        <w:rPr>
+          <w:szCs w:val="18"/>
+        </w:rPr>
+        <w:t xml:space="preserve"> becomes very limited and the s</w:t>
+      </w:r>
+      <w:r>
+        <w:rPr>
+          <w:szCs w:val="18"/>
+        </w:rPr>
+        <w:t>calability of any conclusions can be</w:t>
+      </w:r>
+      <w:r>
+        <w:rPr>
+          <w:szCs w:val="18"/>
+        </w:rPr>
+        <w:t xml:space="preserve"> extremely questionable. Research analysis is severely impacted by these constraints.</w:t>
       </w:r>
     </w:p>
     <w:p>
@@ -604,13 +547,37 @@
         <w:rPr>
           <w:szCs w:val="18"/>
         </w:rPr>
-        <w:t>This position paper proposes that there is value in separating the data mining effort of software historical repositories from the research analysis process. Currently, data mining is considered part of the analysis process, but needs to be its own step because of the breadth and complexity truly i</w:t>
-      </w:r>
-      <w:r>
-        <w:rPr>
-          <w:szCs w:val="18"/>
-        </w:rPr>
-        <w:t>nvolved in mining repositories.</w:t>
+        <w:t xml:space="preserve">This position paper proposes that there is value in separating the data mining effort of software repositories from the research analysis process. Currently, data mining is performed </w:t>
+      </w:r>
+      <w:r>
+        <w:rPr>
+          <w:szCs w:val="18"/>
+        </w:rPr>
+        <w:t>alongside</w:t>
+      </w:r>
+      <w:r>
+        <w:rPr>
+          <w:szCs w:val="18"/>
+        </w:rPr>
+        <w:t xml:space="preserve"> the analysis process, but there appears to be a need to develop data extraction techniques outside of the research itself because of the breadth and complexity truly involved in mining </w:t>
+      </w:r>
+      <w:r>
+        <w:rPr>
+          <w:szCs w:val="18"/>
+        </w:rPr>
+        <w:t xml:space="preserve">software </w:t>
+      </w:r>
+      <w:r>
+        <w:rPr>
+          <w:szCs w:val="18"/>
+        </w:rPr>
+        <w:t>repositories.</w:t>
+      </w:r>
+      <w:r>
+        <w:rPr>
+          <w:szCs w:val="18"/>
+        </w:rPr>
+        <w:t xml:space="preserve">  </w:t>
       </w:r>
     </w:p>
     <w:p>
@@ -624,85 +591,55 @@
         <w:rPr>
           <w:szCs w:val="18"/>
         </w:rPr>
-        <w:t xml:space="preserve">There are many benefits of this on the research of software development projects. </w:t>
-      </w:r>
-      <w:r>
-        <w:rPr>
-          <w:szCs w:val="18"/>
-        </w:rPr>
-        <w:t xml:space="preserve">Ways </w:t>
-      </w:r>
-      <w:r>
-        <w:rPr>
-          <w:szCs w:val="18"/>
-        </w:rPr>
-        <w:t xml:space="preserve">in which this will </w:t>
-      </w:r>
-      <w:r>
-        <w:rPr>
-          <w:szCs w:val="18"/>
-        </w:rPr>
-        <w:t>help</w:t>
-      </w:r>
-      <w:r>
-        <w:rPr>
-          <w:szCs w:val="18"/>
-        </w:rPr>
-        <w:t xml:space="preserve"> include that it will help to </w:t>
-      </w:r>
-      <w:r>
-        <w:rPr>
-          <w:szCs w:val="18"/>
-        </w:rPr>
-        <w:t xml:space="preserve">produce </w:t>
-      </w:r>
-      <w:r>
-        <w:rPr>
-          <w:szCs w:val="18"/>
-        </w:rPr>
-        <w:t>new “</w:t>
-      </w:r>
-      <w:r>
-        <w:rPr>
-          <w:szCs w:val="18"/>
-        </w:rPr>
-        <w:t>best practices</w:t>
-      </w:r>
-      <w:r>
-        <w:rPr>
-          <w:szCs w:val="18"/>
-        </w:rPr>
-        <w:t>”</w:t>
-      </w:r>
-      <w:r>
-        <w:rPr>
-          <w:szCs w:val="18"/>
-        </w:rPr>
-        <w:t xml:space="preserve">, </w:t>
-      </w:r>
-      <w:r>
-        <w:rPr>
-          <w:szCs w:val="18"/>
-        </w:rPr>
-        <w:t xml:space="preserve">it will </w:t>
-      </w:r>
-      <w:r>
-        <w:rPr>
-          <w:szCs w:val="18"/>
-        </w:rPr>
-        <w:t>promote common data format</w:t>
-      </w:r>
-      <w:r>
-        <w:rPr>
-          <w:szCs w:val="18"/>
-        </w:rPr>
-        <w:t>s</w:t>
-      </w:r>
-      <w:r>
-        <w:rPr>
-          <w:szCs w:val="18"/>
-        </w:rPr>
-        <w:t>, tools, schemas</w:t>
+        <w:t xml:space="preserve">This paper will </w:t>
+      </w:r>
+      <w:r>
+        <w:rPr>
+          <w:szCs w:val="18"/>
+        </w:rPr>
+        <w:t xml:space="preserve">also </w:t>
+      </w:r>
+      <w:r>
+        <w:rPr>
+          <w:szCs w:val="18"/>
+        </w:rPr>
+        <w:t xml:space="preserve">investigate </w:t>
+      </w:r>
+      <w:r>
+        <w:rPr>
+          <w:szCs w:val="18"/>
+        </w:rPr>
+        <w:t xml:space="preserve">existing </w:t>
+      </w:r>
+      <w:r>
+        <w:rPr>
+          <w:szCs w:val="18"/>
+        </w:rPr>
+        <w:t xml:space="preserve">tools </w:t>
+      </w:r>
+      <w:r>
+        <w:rPr>
+          <w:szCs w:val="18"/>
+        </w:rPr>
+        <w:t xml:space="preserve">and techniques </w:t>
+      </w:r>
+      <w:r>
+        <w:rPr>
+          <w:szCs w:val="18"/>
+        </w:rPr>
+        <w:t>that are currently available for mining software repositories</w:t>
+      </w:r>
+      <w:r>
+        <w:rPr>
+          <w:szCs w:val="18"/>
+        </w:rPr>
+        <w:t>, to see if any can be incorporated into this new separate process</w:t>
+      </w:r>
+      <w:r>
+        <w:rPr>
+          <w:szCs w:val="18"/>
+        </w:rPr>
+        <w:t>.  It will analyze what these tools try to accomplish</w:t>
       </w:r>
       <w:r>
         <w:rPr>
@@ -714,13 +651,114 @@
         <w:rPr>
           <w:szCs w:val="18"/>
         </w:rPr>
-        <w:t xml:space="preserve"> and algorithms for ot</w:t>
-      </w:r>
-      <w:r>
-        <w:rPr>
-          <w:szCs w:val="18"/>
-        </w:rPr>
-        <w:t>hers to pickup and approve upon, and it will enhance the results and conclusions of software repository mining research by separating data mining, something which has to almost be treated as a research process itself because of its complexities, from analysis, making sure that researchers are no hampered by this process and forced to gloss over pertinent parts of the research.</w:t>
+        <w:t xml:space="preserve"> the effectiveness of them</w:t>
+      </w:r>
+      <w:r>
+        <w:rPr>
+          <w:szCs w:val="18"/>
+        </w:rPr>
+        <w:t>,</w:t>
+      </w:r>
+      <w:r>
+        <w:rPr>
+          <w:szCs w:val="18"/>
+        </w:rPr>
+        <w:t xml:space="preserve"> and what can be learned</w:t>
+      </w:r>
+      <w:r>
+        <w:rPr>
+          <w:szCs w:val="18"/>
+        </w:rPr>
+        <w:t xml:space="preserve"> from them as the need for mining software repository</w:t>
+      </w:r>
+      <w:r>
+        <w:rPr>
+          <w:szCs w:val="18"/>
+        </w:rPr>
+        <w:t xml:space="preserve"> tools grows.  </w:t>
+      </w:r>
+    </w:p>
+    <w:p>
+      <w:pPr>
+        <w:pStyle w:val="Abstract"/>
+        <w:rPr>
+          <w:szCs w:val="18"/>
+        </w:rPr>
+      </w:pPr>
+      <w:r>
+        <w:rPr>
+          <w:szCs w:val="18"/>
+        </w:rPr>
+        <w:t xml:space="preserve">Treating the task of mining software repositories as its own discipline will help expand research in software development projects. Ways in which this will help </w:t>
+      </w:r>
+      <w:r>
+        <w:rPr>
+          <w:szCs w:val="18"/>
+        </w:rPr>
+        <w:t>include the following</w:t>
+      </w:r>
+      <w:r>
+        <w:rPr>
+          <w:szCs w:val="18"/>
+        </w:rPr>
+        <w:t>: creating new “best</w:t>
+      </w:r>
+      <w:r>
+        <w:rPr>
+          <w:szCs w:val="18"/>
+        </w:rPr>
+        <w:t xml:space="preserve"> practices” for extracting data and</w:t>
+      </w:r>
+      <w:r>
+        <w:rPr>
+          <w:szCs w:val="18"/>
+        </w:rPr>
+        <w:t xml:space="preserve"> promoting common data formats, tools, schemas, and algorithms for others to </w:t>
+      </w:r>
+      <w:r>
+        <w:rPr>
+          <w:szCs w:val="18"/>
+        </w:rPr>
+        <w:lastRenderedPageBreak/>
+        <w:t xml:space="preserve">pickup and approve upon. As </w:t>
+      </w:r>
+      <w:r>
+        <w:rPr>
+          <w:szCs w:val="18"/>
+        </w:rPr>
+        <w:t>a</w:t>
+      </w:r>
+      <w:r>
+        <w:rPr>
+          <w:szCs w:val="18"/>
+        </w:rPr>
+        <w:t xml:space="preserve"> result, it will allow researchers to more easily duplicate results of others or expand upon their research without having to reinvent the data extraction process.  </w:t>
+      </w:r>
+    </w:p>
+    <w:p>
+      <w:pPr>
+        <w:pStyle w:val="Abstract"/>
+        <w:rPr>
+          <w:szCs w:val="18"/>
+        </w:rPr>
+      </w:pPr>
+      <w:r>
+        <w:rPr>
+          <w:szCs w:val="18"/>
+        </w:rPr>
+        <w:t xml:space="preserve">By allowing others to more easily build upon common extraction techniques, researchers will be less hampered by this process and </w:t>
+      </w:r>
+      <w:r>
+        <w:rPr>
+          <w:szCs w:val="18"/>
+        </w:rPr>
+        <w:t xml:space="preserve">no longer </w:t>
+      </w:r>
+      <w:r>
+        <w:rPr>
+          <w:szCs w:val="18"/>
+        </w:rPr>
+        <w:t>forced to gloss over pertinent parts of the research. It will also bring additional researchers into the area of both mining software repositories and analysis.</w:t>
       </w:r>
     </w:p>
     <w:p>
@@ -744,10 +782,7 @@
         </w:rPr>
       </w:pPr>
       <w:r>
-        <w:t>H.2.8</w:t>
-      </w:r>
-      <w:r>
-        <w:t xml:space="preserve"> [</w:t>
+        <w:t>H.2.8 [</w:t>
       </w:r>
       <w:r>
         <w:rPr>
@@ -757,13 +792,7 @@
         <w:t>Database Applications</w:t>
       </w:r>
       <w:r>
-        <w:t xml:space="preserve">]: </w:t>
-      </w:r>
-      <w:r>
-        <w:t>Data mining</w:t>
-      </w:r>
-      <w:r>
-        <w:t>.</w:t>
+        <w:t>]: Data mining.</w:t>
       </w:r>
     </w:p>
     <w:p>
@@ -775,7 +804,6 @@
           <w:b/>
           <w:sz w:val="24"/>
         </w:rPr>
-        <w:lastRenderedPageBreak/>
         <w:t>General Terms</w:t>
       </w:r>
     </w:p>
@@ -784,25 +812,7 @@
         <w:spacing w:after="120"/>
       </w:pPr>
       <w:r>
-        <w:t xml:space="preserve">Design, Documentation, Experimentation, </w:t>
-      </w:r>
-      <w:r>
-        <w:t xml:space="preserve">Management, </w:t>
-      </w:r>
-      <w:r>
-        <w:t xml:space="preserve">Measurement, </w:t>
-      </w:r>
-      <w:r>
-        <w:t xml:space="preserve">Reliability, </w:t>
-      </w:r>
-      <w:r>
-        <w:t xml:space="preserve">Standardization, </w:t>
-      </w:r>
-      <w:r>
-        <w:t>Theory</w:t>
-      </w:r>
-      <w:r>
-        <w:t>.</w:t>
+        <w:t>Design, Documentation, Experimentation, Management, Measurement, Reliability, Standardization, Theory.</w:t>
       </w:r>
     </w:p>
     <w:p>
@@ -822,16 +832,7 @@
         <w:spacing w:after="120"/>
       </w:pPr>
       <w:r>
-        <w:t xml:space="preserve">Distributed </w:t>
-      </w:r>
-      <w:r>
-        <w:t xml:space="preserve">software </w:t>
-      </w:r>
-      <w:r>
-        <w:t xml:space="preserve">systems, </w:t>
-      </w:r>
-      <w:r>
-        <w:t>co-located software systems, mining software repositories, research analysis, repositories.</w:t>
+        <w:t>Distributed software systems, co-located software systems, mining software repositories, research analysis, repositories.</w:t>
       </w:r>
     </w:p>
     <w:p>
@@ -853,13 +854,7 @@
         <w:rPr>
           <w:highlight w:val="yellow"/>
         </w:rPr>
-        <w:t>This section will expand upon the Abstract in all areas</w:t>
-      </w:r>
-      <w:r>
-        <w:rPr>
-          <w:highlight w:val="yellow"/>
-        </w:rPr>
-        <w:t>.</w:t>
+        <w:t>This section will expand upon the Abstract in all areas.</w:t>
       </w:r>
     </w:p>
     <w:p>
@@ -911,29 +906,20 @@
         <w:spacing w:before="120"/>
       </w:pPr>
       <w:r>
-        <w:t>Available</w:t>
-      </w:r>
-      <w:r>
-        <w:t xml:space="preserve"> Methods of Data Mining</w:t>
-      </w:r>
-    </w:p>
-    <w:p>
-      <w:pPr>
-        <w:rPr>
-          <w:highlight w:val="yellow"/>
-        </w:rPr>
-      </w:pPr>
-      <w:r>
-        <w:rPr>
-          <w:highlight w:val="yellow"/>
-        </w:rPr>
-        <w:t>This section will describe other methods of da</w:t>
-      </w:r>
-      <w:r>
-        <w:rPr>
-          <w:highlight w:val="yellow"/>
-        </w:rPr>
-        <w:t>ta mining found in our research that could be utilized by researchers to bypass mining.</w:t>
+        <w:t>Available Methods of Data Mining</w:t>
+      </w:r>
+    </w:p>
+    <w:p>
+      <w:pPr>
+        <w:rPr>
+          <w:highlight w:val="yellow"/>
+        </w:rPr>
+      </w:pPr>
+      <w:r>
+        <w:rPr>
+          <w:highlight w:val="yellow"/>
+        </w:rPr>
+        <w:t>This section will describe other methods of data mining found in our research that could be utilized by researchers to bypass mining.</w:t>
       </w:r>
     </w:p>
     <w:p>
@@ -1022,6 +1008,7 @@
         <w:pStyle w:val="Heading2"/>
       </w:pPr>
       <w:r>
+        <w:lastRenderedPageBreak/>
         <w:t>Survival Analysis Models</w:t>
       </w:r>
     </w:p>
@@ -1110,20 +1097,7 @@
         <w:rPr>
           <w:highlight w:val="yellow"/>
         </w:rPr>
-        <w:t>This section will describe our methods of mining MySQL by putting their mailing lists into a more searchable format</w:t>
-      </w:r>
-      <w:r>
-        <w:rPr>
-          <w:highlight w:val="yellow"/>
-        </w:rPr>
-        <w:t xml:space="preserve"> and how </w:t>
-      </w:r>
-      <w:r>
-        <w:rPr>
-          <w:highlight w:val="yellow"/>
-        </w:rPr>
-        <w:lastRenderedPageBreak/>
-        <w:t>this has benefitted our analysis of the mailing list. We can conclude by stating how if it had already been in a DB, we could have immediately just started analysis.</w:t>
+        <w:t>This section will describe our methods of mining MySQL by putting their mailing lists into a more searchable format and how this has benefitted our analysis of the mailing list. We can conclude by stating how if it had already been in a DB, we could have immediately just started analysis.</w:t>
       </w:r>
     </w:p>
     <w:p>
@@ -1193,7 +1167,19 @@
         <w:rPr>
           <w:highlight w:val="yellow"/>
         </w:rPr>
-        <w:t>This section will be the main body of the paper, discussing our position and supporting it with everything just stated.</w:t>
+        <w:t xml:space="preserve">This section will be the </w:t>
+      </w:r>
+      <w:r>
+        <w:rPr>
+          <w:highlight w:val="yellow"/>
+        </w:rPr>
+        <w:t>MAIN BODY</w:t>
+      </w:r>
+      <w:r>
+        <w:rPr>
+          <w:highlight w:val="yellow"/>
+        </w:rPr>
+        <w:t xml:space="preserve"> of the paper, discussing our position and supporting it with everything just stated.</w:t>
       </w:r>
     </w:p>
     <w:p>
@@ -1216,14 +1202,27 @@
     <w:p>
       <w:pPr>
         <w:rPr>
-          <w:highlight w:val="yellow"/>
-        </w:rPr>
-      </w:pPr>
-      <w:r>
-        <w:rPr>
-          <w:highlight w:val="yellow"/>
-        </w:rPr>
-        <w:t>This section describes how a business can prepare itself and its projects to implement our position and be able to set-up their stuff to make MSR easier to do.</w:t>
+          <w:i/>
+          <w:highlight w:val="yellow"/>
+        </w:rPr>
+      </w:pPr>
+      <w:r>
+        <w:rPr>
+          <w:highlight w:val="yellow"/>
+        </w:rPr>
+        <w:t xml:space="preserve">This section describes how a business can prepare itself and </w:t>
+      </w:r>
+      <w:r>
+        <w:rPr>
+          <w:highlight w:val="yellow"/>
+        </w:rPr>
+        <w:t>its</w:t>
+      </w:r>
+      <w:r>
+        <w:rPr>
+          <w:highlight w:val="yellow"/>
+        </w:rPr>
+        <w:t xml:space="preserve"> projects to implement our position and be able to set-up their stuff to make MSR easier to do.</w:t>
       </w:r>
     </w:p>
     <w:p>
@@ -1283,13 +1282,13 @@
         <w:rPr>
           <w:highlight w:val="yellow"/>
         </w:rPr>
-        <w:t xml:space="preserve">This section will describe </w:t>
-      </w:r>
-      <w:r>
-        <w:rPr>
-          <w:highlight w:val="yellow"/>
-        </w:rPr>
-        <w:t>what future work could be done to validate our position</w:t>
+        <w:t>This section will describe what future work could be done to validate our position</w:t>
+      </w:r>
+      <w:r>
+        <w:rPr>
+          <w:highlight w:val="yellow"/>
+        </w:rPr>
+        <w:t>.</w:t>
       </w:r>
     </w:p>
     <w:p>
@@ -1342,7 +1341,6 @@
         <w:spacing w:before="120"/>
       </w:pPr>
       <w:r>
-        <w:lastRenderedPageBreak/>
         <w:t>ACKNOWLEDGMENTS</w:t>
       </w:r>
     </w:p>
@@ -1363,13 +1361,8 @@
         <w:ind w:firstLine="0"/>
       </w:pPr>
       <w:r>
-        <w:t>The team would also like to thank Professor V</w:t>
-      </w:r>
-      <w:r>
-        <w:t xml:space="preserve">aletto for helping to guide this position paper </w:t>
-      </w:r>
-      <w:r>
-        <w:t>in the right direction and raise issues for the team to consider.</w:t>
+        <w:lastRenderedPageBreak/>
+        <w:t>The team would also like to thank Professor Valetto for helping to guide this position paper in the right direction and raise issues for the team to consider.</w:t>
       </w:r>
     </w:p>
     <w:p>
@@ -1395,7 +1388,10 @@
         <w:t>First MSR Workshop</w:t>
       </w:r>
       <w:r>
-        <w:t>, ICSE 204, Scotland UK.</w:t>
+        <w:t>,</w:t>
+      </w:r>
+      <w:r>
+        <w:t xml:space="preserve"> ICSE 204, Scotland UK.</w:t>
       </w:r>
     </w:p>
     <w:p>
@@ -1403,7 +1399,124 @@
         <w:pStyle w:val="References"/>
       </w:pPr>
       <w:r>
-        <w:t xml:space="preserve">Hassan, Ahmed e. “The Road Ahead for Mining Software Repositories”. </w:t>
+        <w:t xml:space="preserve">Bird, C., Gourley, A., Devanbu, P., Gertz, M., Swaminathin, A., “Mining Email Social Networks”, </w:t>
+      </w:r>
+      <w:r>
+        <w:rPr>
+          <w:rStyle w:val="mediumb-text"/>
+          <w:i/>
+        </w:rPr>
+        <w:t>International Conference on Software Engineering</w:t>
+      </w:r>
+      <w:r>
+        <w:rPr>
+          <w:i/>
+        </w:rPr>
+        <w:t xml:space="preserve">, </w:t>
+      </w:r>
+      <w:r>
+        <w:rPr>
+          <w:rStyle w:val="mediumb-text"/>
+          <w:i/>
+        </w:rPr>
+        <w:t>Proceedings of the 2006 international workshop on Mining software repositories</w:t>
+      </w:r>
+      <w:r>
+        <w:rPr>
+          <w:rStyle w:val="mediumb-text"/>
+        </w:rPr>
+        <w:t>, 2006, ACM.</w:t>
+      </w:r>
+    </w:p>
+    <w:p>
+      <w:pPr>
+        <w:pStyle w:val="References"/>
+      </w:pPr>
+      <w:r>
+        <w:t xml:space="preserve">Canfora, G., Cerulo, L., “Fine Grained Indexing of Software Repositories to Support Impact Analysis”, </w:t>
+      </w:r>
+      <w:r>
+        <w:rPr>
+          <w:rStyle w:val="mediumb-text"/>
+          <w:i/>
+        </w:rPr>
+        <w:t>METRICS</w:t>
+      </w:r>
+      <w:r>
+        <w:rPr>
+          <w:i/>
+        </w:rPr>
+        <w:t xml:space="preserve">, </w:t>
+      </w:r>
+      <w:r>
+        <w:rPr>
+          <w:rStyle w:val="mediumb-text"/>
+          <w:i/>
+        </w:rPr>
+        <w:t>Proceedings of the 11th IEEE International Software Metrics Symposium</w:t>
+      </w:r>
+      <w:r>
+        <w:rPr>
+          <w:rStyle w:val="mediumb-text"/>
+        </w:rPr>
+        <w:t>, 2005, IEEE Computer Society.</w:t>
+      </w:r>
+    </w:p>
+    <w:p>
+      <w:pPr>
+        <w:pStyle w:val="References"/>
+        <w:rPr>
+          <w:i/>
+        </w:rPr>
+      </w:pPr>
+      <w:r>
+        <w:t xml:space="preserve">German, D., </w:t>
+      </w:r>
+      <w:r>
+        <w:t>Cubranić</w:t>
+      </w:r>
+      <w:r>
+        <w:t xml:space="preserve">, D., Storey, MA, “A Framework for Describing and Understanding Mining Tools in Software Development”, </w:t>
+      </w:r>
+      <w:r>
+        <w:rPr>
+          <w:rStyle w:val="mediumb-text"/>
+          <w:i/>
+        </w:rPr>
+        <w:t>International Conference on Software Engineering</w:t>
+      </w:r>
+      <w:r>
+        <w:rPr>
+          <w:i/>
+        </w:rPr>
+        <w:t xml:space="preserve"> archive, </w:t>
+      </w:r>
+      <w:r>
+        <w:rPr>
+          <w:rStyle w:val="mediumb-text"/>
+          <w:i/>
+        </w:rPr>
+        <w:t>Proceedings of the 2005 international workshop on Mining software repositories</w:t>
+      </w:r>
+      <w:r>
+        <w:rPr>
+          <w:rStyle w:val="mediumb-text"/>
+        </w:rPr>
+        <w:t>, 2005, ACM.</w:t>
+      </w:r>
+    </w:p>
+    <w:p>
+      <w:pPr>
+        <w:pStyle w:val="References"/>
+      </w:pPr>
+      <w:r>
+        <w:t>Hassan, Ahmed e.</w:t>
+      </w:r>
+      <w:r>
+        <w:t>,</w:t>
+      </w:r>
+      <w:r>
+        <w:t xml:space="preserve"> “The Road Ahead for Mining Software Repositories”. </w:t>
       </w:r>
       <w:r>
         <w:rPr>
@@ -1433,13 +1546,32 @@
         <w:pStyle w:val="References"/>
       </w:pPr>
       <w:r>
-        <w:t xml:space="preserve">“A Framework for Describing and Understanding Mining Tools in Software Development” – </w:t>
-      </w:r>
-      <w:r>
-        <w:rPr>
-          <w:highlight w:val="yellow"/>
-        </w:rPr>
-        <w:t>FULL CITATION TODO</w:t>
+        <w:t xml:space="preserve">Kiefer, C., Bernstein, A., Tappolet, J., </w:t>
+      </w:r>
+      <w:r>
+        <w:t>“Mining Software Repositories with iSPARQL and a</w:t>
+      </w:r>
+      <w:r>
+        <w:t xml:space="preserve"> Software Evolution Ontology”, </w:t>
+      </w:r>
+      <w:r>
+        <w:rPr>
+          <w:rStyle w:val="mediumb-text"/>
+          <w:i/>
+        </w:rPr>
+        <w:t>Proceedings of the 29th International Conference on Software Engineering Workshop</w:t>
+      </w:r>
+      <w:r>
+        <w:rPr>
+          <w:rStyle w:val="mediumb-text"/>
+        </w:rPr>
+        <w:t xml:space="preserve">, 2007, </w:t>
+      </w:r>
+      <w:r>
+        <w:t>IEEE Computer Society</w:t>
+      </w:r>
+      <w:r>
+        <w:t>.</w:t>
       </w:r>
     </w:p>
     <w:p>
@@ -1447,83 +1579,137 @@
         <w:pStyle w:val="References"/>
       </w:pPr>
       <w:r>
-        <w:t xml:space="preserve">“Mining Software Repositories with iSPARQL and a Software Evolution Ontology” – </w:t>
-      </w:r>
-      <w:r>
-        <w:rPr>
-          <w:highlight w:val="yellow"/>
-        </w:rPr>
-        <w:t>FULL CITATION TODO</w:t>
+        <w:t xml:space="preserve">Robbes, R., </w:t>
+      </w:r>
+      <w:r>
+        <w:t>“Mining a Ch</w:t>
+      </w:r>
+      <w:r>
+        <w:t xml:space="preserve">ange-Based Software Repository”, </w:t>
+      </w:r>
+      <w:r>
+        <w:rPr>
+          <w:rStyle w:val="mediumb-text"/>
+          <w:i/>
+        </w:rPr>
+        <w:t>ICSEW</w:t>
+      </w:r>
+      <w:r>
+        <w:rPr>
+          <w:i/>
+        </w:rPr>
+        <w:t xml:space="preserve">, </w:t>
+      </w:r>
+      <w:r>
+        <w:rPr>
+          <w:rStyle w:val="mediumb-text"/>
+          <w:i/>
+        </w:rPr>
+        <w:t>Proceedings of the 29th International Conference on Software Engineering Workshops</w:t>
+      </w:r>
+      <w:r>
+        <w:rPr>
+          <w:rStyle w:val="mediumb-text"/>
+        </w:rPr>
+        <w:t xml:space="preserve">, 2007, </w:t>
+      </w:r>
+      <w:r>
+        <w:t>IEEE Computer Society</w:t>
+      </w:r>
+      <w:r>
+        <w:t>.</w:t>
       </w:r>
     </w:p>
     <w:p>
       <w:pPr>
         <w:pStyle w:val="References"/>
-      </w:pPr>
-      <w:r>
-        <w:t xml:space="preserve">“Mining a Change-Based Software Repository” – </w:t>
-      </w:r>
-      <w:r>
-        <w:rPr>
-          <w:highlight w:val="yellow"/>
-        </w:rPr>
-        <w:t>FULL CITATION TODO</w:t>
+        <w:rPr>
+          <w:i/>
+        </w:rPr>
+      </w:pPr>
+      <w:r>
+        <w:t xml:space="preserve">Voinea, L., Telea, A., </w:t>
+      </w:r>
+      <w:r>
+        <w:t>“Mining Software Repositories with CVSgrab”</w:t>
+      </w:r>
+      <w:r>
+        <w:t xml:space="preserve">, </w:t>
+      </w:r>
+      <w:r>
+        <w:rPr>
+          <w:rStyle w:val="mediumb-text"/>
+          <w:i/>
+        </w:rPr>
+        <w:t>International Conference on Software Engineering</w:t>
+      </w:r>
+      <w:r>
+        <w:rPr>
+          <w:i/>
+        </w:rPr>
+        <w:t xml:space="preserve">, </w:t>
+      </w:r>
+      <w:r>
+        <w:rPr>
+          <w:rStyle w:val="mediumb-text"/>
+          <w:i/>
+        </w:rPr>
+        <w:t>Proceedings of the 2006 international workshop on Mining software repositorie</w:t>
+      </w:r>
+      <w:r>
+        <w:rPr>
+          <w:rStyle w:val="mediumb-text"/>
+          <w:i/>
+        </w:rPr>
+        <w:t>s</w:t>
+      </w:r>
+      <w:r>
+        <w:rPr>
+          <w:rStyle w:val="mediumb-text"/>
+        </w:rPr>
+        <w:t xml:space="preserve">, 2006, ACM </w:t>
+      </w:r>
+      <w:r>
+        <w:rPr>
+          <w:rStyle w:val="mediumb-text"/>
+        </w:rPr>
+        <w:t>.</w:t>
       </w:r>
     </w:p>
     <w:p>
       <w:pPr>
         <w:pStyle w:val="References"/>
-      </w:pPr>
-      <w:r>
-        <w:t xml:space="preserve">“Mining Software Repositories with CVSgrab” – </w:t>
-      </w:r>
-      <w:r>
-        <w:rPr>
-          <w:highlight w:val="yellow"/>
-        </w:rPr>
-        <w:t>FULL CITATION TODO</w:t>
-      </w:r>
-    </w:p>
-    <w:p>
-      <w:pPr>
-        <w:pStyle w:val="References"/>
-      </w:pPr>
-      <w:r>
-        <w:t xml:space="preserve">“Mining Software Code Repositories and Bug Databases using Survival Analysis Models” – </w:t>
-      </w:r>
-      <w:r>
-        <w:rPr>
-          <w:highlight w:val="yellow"/>
-        </w:rPr>
-        <w:t>FULL CITATION TODO</w:t>
-      </w:r>
-    </w:p>
-    <w:p>
-      <w:pPr>
-        <w:pStyle w:val="References"/>
-      </w:pPr>
-      <w:r>
-        <w:t xml:space="preserve">“Fine Grained Indexing of Software Repositories to Support Impact Analysis” – </w:t>
-      </w:r>
-      <w:r>
-        <w:rPr>
-          <w:highlight w:val="yellow"/>
-        </w:rPr>
-        <w:t>FULL CITATION TODO</w:t>
-      </w:r>
-    </w:p>
-    <w:p>
-      <w:pPr>
-        <w:pStyle w:val="References"/>
-      </w:pPr>
-      <w:r>
-        <w:t xml:space="preserve">“Mining Email Social Networks” – </w:t>
-      </w:r>
-      <w:r>
-        <w:rPr>
-          <w:highlight w:val="yellow"/>
-        </w:rPr>
-        <w:t>FULL CITATION TODO</w:t>
+        <w:rPr>
+          <w:i/>
+        </w:rPr>
+      </w:pPr>
+      <w:r>
+        <w:t xml:space="preserve">Wedel, M., Jensen, U., </w:t>
+      </w:r>
+      <w:r>
+        <w:t>Göhner</w:t>
+      </w:r>
+      <w:r>
+        <w:t xml:space="preserve">, P., </w:t>
+      </w:r>
+      <w:r>
+        <w:t>“Mining Software Code Repositories and Bug Databases using Survival Analysis Models</w:t>
+      </w:r>
+      <w:r>
+        <w:t xml:space="preserve">”, </w:t>
+      </w:r>
+      <w:r>
+        <w:rPr>
+          <w:rStyle w:val="mediumb-text"/>
+          <w:i/>
+        </w:rPr>
+        <w:t>Empirical Software Engineering and Measurement</w:t>
+      </w:r>
+      <w:r>
+        <w:t>, 2008, ACM</w:t>
+      </w:r>
+      <w:r>
+        <w:t>.</w:t>
       </w:r>
     </w:p>
     <w:p>
@@ -1560,13 +1746,7 @@
         <w:rPr>
           <w:highlight w:val="yellow"/>
         </w:rPr>
-        <w:t>TOD</w:t>
-      </w:r>
-      <w:r>
-        <w:rPr>
-          <w:highlight w:val="yellow"/>
-        </w:rPr>
-        <w:t>O</w:t>
+        <w:t>TODO</w:t>
       </w:r>
     </w:p>
     <w:p>
@@ -1594,6 +1774,7 @@
       <w:pgSz w:w="12240" w:h="15840" w:code="1"/>
       <w:pgMar w:top="1440" w:right="1080" w:bottom="1440" w:left="1080" w:header="720" w:footer="720" w:gutter="0"/>
       <w:cols w:space="720"/>
+      <w:docGrid w:linePitch="360"/>
     </w:sectPr>
   </w:body>
 </w:document>
@@ -2336,7 +2517,7 @@
   <w:style w:type="paragraph" w:default="1" w:styleId="Normal">
     <w:name w:val="Normal"/>
     <w:qFormat/>
-    <w:rsid w:val="002915F5"/>
+    <w:rsid w:val="00BC3BCE"/>
     <w:pPr>
       <w:spacing w:after="80"/>
       <w:jc w:val="both"/>
@@ -2350,7 +2531,7 @@
     <w:basedOn w:val="Normal"/>
     <w:next w:val="Normal"/>
     <w:qFormat/>
-    <w:rsid w:val="002915F5"/>
+    <w:rsid w:val="00BC3BCE"/>
     <w:pPr>
       <w:keepNext/>
       <w:numPr>
@@ -2371,7 +2552,7 @@
     <w:basedOn w:val="Heading1"/>
     <w:next w:val="Normal"/>
     <w:qFormat/>
-    <w:rsid w:val="002915F5"/>
+    <w:rsid w:val="00BC3BCE"/>
     <w:pPr>
       <w:numPr>
         <w:ilvl w:val="1"/>
@@ -2384,7 +2565,7 @@
     <w:basedOn w:val="Heading2"/>
     <w:next w:val="Normal"/>
     <w:qFormat/>
-    <w:rsid w:val="002915F5"/>
+    <w:rsid w:val="00BC3BCE"/>
     <w:pPr>
       <w:numPr>
         <w:ilvl w:val="2"/>
@@ -2402,7 +2583,7 @@
     <w:basedOn w:val="Heading3"/>
     <w:next w:val="Normal"/>
     <w:qFormat/>
-    <w:rsid w:val="002915F5"/>
+    <w:rsid w:val="00BC3BCE"/>
     <w:pPr>
       <w:numPr>
         <w:ilvl w:val="3"/>
@@ -2415,7 +2596,7 @@
     <w:basedOn w:val="ListNumber3"/>
     <w:next w:val="Normal"/>
     <w:qFormat/>
-    <w:rsid w:val="002915F5"/>
+    <w:rsid w:val="00BC3BCE"/>
     <w:pPr>
       <w:numPr>
         <w:ilvl w:val="4"/>
@@ -2436,7 +2617,7 @@
     <w:basedOn w:val="Normal"/>
     <w:next w:val="Normal"/>
     <w:qFormat/>
-    <w:rsid w:val="002915F5"/>
+    <w:rsid w:val="00BC3BCE"/>
     <w:pPr>
       <w:numPr>
         <w:ilvl w:val="5"/>
@@ -2456,7 +2637,7 @@
     <w:basedOn w:val="Normal"/>
     <w:next w:val="Normal"/>
     <w:qFormat/>
-    <w:rsid w:val="002915F5"/>
+    <w:rsid w:val="00BC3BCE"/>
     <w:pPr>
       <w:numPr>
         <w:ilvl w:val="6"/>
@@ -2474,7 +2655,7 @@
     <w:basedOn w:val="Normal"/>
     <w:next w:val="Normal"/>
     <w:qFormat/>
-    <w:rsid w:val="002915F5"/>
+    <w:rsid w:val="00BC3BCE"/>
     <w:pPr>
       <w:numPr>
         <w:ilvl w:val="7"/>
@@ -2493,7 +2674,7 @@
     <w:basedOn w:val="Normal"/>
     <w:next w:val="Normal"/>
     <w:qFormat/>
-    <w:rsid w:val="002915F5"/>
+    <w:rsid w:val="00BC3BCE"/>
     <w:pPr>
       <w:numPr>
         <w:ilvl w:val="8"/>
@@ -2539,7 +2720,7 @@
     <w:name w:val="footnote reference"/>
     <w:basedOn w:val="DefaultParagraphFont"/>
     <w:semiHidden/>
-    <w:rsid w:val="002915F5"/>
+    <w:rsid w:val="00BC3BCE"/>
     <w:rPr>
       <w:rFonts w:ascii="Times New Roman" w:hAnsi="Times New Roman"/>
       <w:sz w:val="18"/>
@@ -2549,7 +2730,7 @@
   <w:style w:type="paragraph" w:customStyle="1" w:styleId="Author">
     <w:name w:val="Author"/>
     <w:basedOn w:val="Normal"/>
-    <w:rsid w:val="002915F5"/>
+    <w:rsid w:val="00BC3BCE"/>
     <w:pPr>
       <w:jc w:val="center"/>
     </w:pPr>
@@ -2561,7 +2742,7 @@
   <w:style w:type="paragraph" w:customStyle="1" w:styleId="Paper-Title">
     <w:name w:val="Paper-Title"/>
     <w:basedOn w:val="Normal"/>
-    <w:rsid w:val="002915F5"/>
+    <w:rsid w:val="00BC3BCE"/>
     <w:pPr>
       <w:spacing w:after="120"/>
       <w:jc w:val="center"/>
@@ -2575,7 +2756,7 @@
   <w:style w:type="paragraph" w:customStyle="1" w:styleId="Affiliations">
     <w:name w:val="Affiliations"/>
     <w:basedOn w:val="Normal"/>
-    <w:rsid w:val="002915F5"/>
+    <w:rsid w:val="00BC3BCE"/>
     <w:pPr>
       <w:jc w:val="center"/>
     </w:pPr>
@@ -2588,7 +2769,7 @@
     <w:name w:val="footnote text"/>
     <w:basedOn w:val="Normal"/>
     <w:semiHidden/>
-    <w:rsid w:val="002915F5"/>
+    <w:rsid w:val="00BC3BCE"/>
     <w:pPr>
       <w:ind w:left="144" w:hanging="144"/>
     </w:pPr>
@@ -2596,7 +2777,7 @@
   <w:style w:type="paragraph" w:customStyle="1" w:styleId="Bullet">
     <w:name w:val="Bullet"/>
     <w:basedOn w:val="Normal"/>
-    <w:rsid w:val="002915F5"/>
+    <w:rsid w:val="00BC3BCE"/>
     <w:pPr>
       <w:ind w:left="144" w:hanging="144"/>
     </w:pPr>
@@ -2604,7 +2785,7 @@
   <w:style w:type="paragraph" w:styleId="Footer">
     <w:name w:val="footer"/>
     <w:basedOn w:val="Normal"/>
-    <w:rsid w:val="002915F5"/>
+    <w:rsid w:val="00BC3BCE"/>
     <w:pPr>
       <w:tabs>
         <w:tab w:val="center" w:pos="4320"/>
@@ -2615,7 +2796,7 @@
   <w:style w:type="paragraph" w:customStyle="1" w:styleId="E-Mail">
     <w:name w:val="E-Mail"/>
     <w:basedOn w:val="Author"/>
-    <w:rsid w:val="002915F5"/>
+    <w:rsid w:val="00BC3BCE"/>
     <w:pPr>
       <w:spacing w:after="60"/>
     </w:pPr>
@@ -2623,7 +2804,7 @@
   <w:style w:type="paragraph" w:customStyle="1" w:styleId="Abstract">
     <w:name w:val="Abstract"/>
     <w:basedOn w:val="Heading1"/>
-    <w:rsid w:val="002915F5"/>
+    <w:rsid w:val="00BC3BCE"/>
     <w:pPr>
       <w:numPr>
         <w:numId w:val="0"/>
@@ -2640,7 +2821,7 @@
   <w:style w:type="paragraph" w:styleId="ListNumber3">
     <w:name w:val="List Number 3"/>
     <w:basedOn w:val="Normal"/>
-    <w:rsid w:val="002915F5"/>
+    <w:rsid w:val="00BC3BCE"/>
     <w:pPr>
       <w:ind w:left="1080" w:hanging="360"/>
     </w:pPr>
@@ -2648,7 +2829,7 @@
   <w:style w:type="paragraph" w:customStyle="1" w:styleId="Captions">
     <w:name w:val="Captions"/>
     <w:basedOn w:val="Normal"/>
-    <w:rsid w:val="002915F5"/>
+    <w:rsid w:val="00BC3BCE"/>
     <w:pPr>
       <w:framePr w:w="4680" w:h="2160" w:hRule="exact" w:hSpace="187" w:wrap="around" w:hAnchor="text" w:yAlign="bottom" w:anchorLock="1"/>
       <w:jc w:val="center"/>
@@ -2660,7 +2841,7 @@
   <w:style w:type="paragraph" w:customStyle="1" w:styleId="References">
     <w:name w:val="References"/>
     <w:basedOn w:val="Normal"/>
-    <w:rsid w:val="002915F5"/>
+    <w:rsid w:val="00BC3BCE"/>
     <w:pPr>
       <w:numPr>
         <w:numId w:val="2"/>
@@ -2671,12 +2852,12 @@
   <w:style w:type="character" w:styleId="PageNumber">
     <w:name w:val="page number"/>
     <w:basedOn w:val="DefaultParagraphFont"/>
-    <w:rsid w:val="002915F5"/>
+    <w:rsid w:val="00BC3BCE"/>
   </w:style>
   <w:style w:type="paragraph" w:styleId="BodyTextIndent">
     <w:name w:val="Body Text Indent"/>
     <w:basedOn w:val="Normal"/>
-    <w:rsid w:val="002915F5"/>
+    <w:rsid w:val="00BC3BCE"/>
     <w:pPr>
       <w:spacing w:after="0"/>
       <w:ind w:firstLine="360"/>
@@ -2686,7 +2867,7 @@
     <w:name w:val="Document Map"/>
     <w:basedOn w:val="Normal"/>
     <w:semiHidden/>
-    <w:rsid w:val="002915F5"/>
+    <w:rsid w:val="00BC3BCE"/>
     <w:pPr>
       <w:shd w:val="clear" w:color="auto" w:fill="000080"/>
     </w:pPr>
@@ -2699,7 +2880,7 @@
     <w:basedOn w:val="Normal"/>
     <w:next w:val="Normal"/>
     <w:qFormat/>
-    <w:rsid w:val="002915F5"/>
+    <w:rsid w:val="00BC3BCE"/>
     <w:pPr>
       <w:jc w:val="center"/>
     </w:pPr>
@@ -2714,7 +2895,7 @@
   <w:style w:type="paragraph" w:styleId="BodyText">
     <w:name w:val="Body Text"/>
     <w:basedOn w:val="Normal"/>
-    <w:rsid w:val="002915F5"/>
+    <w:rsid w:val="00BC3BCE"/>
     <w:pPr>
       <w:framePr w:w="4680" w:h="2112" w:hRule="exact" w:hSpace="187" w:wrap="around" w:vAnchor="page" w:hAnchor="page" w:x="1155" w:y="12245" w:anchorLock="1"/>
       <w:spacing w:after="0"/>
@@ -2726,7 +2907,7 @@
   <w:style w:type="character" w:styleId="Hyperlink">
     <w:name w:val="Hyperlink"/>
     <w:basedOn w:val="DefaultParagraphFont"/>
-    <w:rsid w:val="002915F5"/>
+    <w:rsid w:val="00BC3BCE"/>
     <w:rPr>
       <w:color w:val="0000FF"/>
       <w:u w:val="single"/>
@@ -2735,7 +2916,7 @@
   <w:style w:type="paragraph" w:styleId="Header">
     <w:name w:val="header"/>
     <w:basedOn w:val="Normal"/>
-    <w:rsid w:val="002915F5"/>
+    <w:rsid w:val="00BC3BCE"/>
     <w:pPr>
       <w:tabs>
         <w:tab w:val="center" w:pos="4320"/>
@@ -2747,7 +2928,7 @@
     <w:name w:val="Balloon Text"/>
     <w:basedOn w:val="Normal"/>
     <w:link w:val="BalloonTextChar"/>
-    <w:rsid w:val="00E90230"/>
+    <w:rsid w:val="00BC3BCE"/>
     <w:pPr>
       <w:spacing w:after="0"/>
     </w:pPr>
@@ -2761,7 +2942,7 @@
     <w:name w:val="Balloon Text Char"/>
     <w:basedOn w:val="DefaultParagraphFont"/>
     <w:link w:val="BalloonText"/>
-    <w:rsid w:val="00E90230"/>
+    <w:rsid w:val="00BC3BCE"/>
     <w:rPr>
       <w:rFonts w:ascii="Tahoma" w:hAnsi="Tahoma" w:cs="Tahoma"/>
       <w:sz w:val="16"/>
@@ -2772,11 +2953,16 @@
     <w:name w:val="Emphasis"/>
     <w:basedOn w:val="DefaultParagraphFont"/>
     <w:qFormat/>
-    <w:rsid w:val="00E745BB"/>
+    <w:rsid w:val="00BC3BCE"/>
     <w:rPr>
       <w:i/>
       <w:iCs/>
     </w:rPr>
+  </w:style>
+  <w:style w:type="character" w:customStyle="1" w:styleId="mediumb-text">
+    <w:name w:val="mediumb-text"/>
+    <w:basedOn w:val="DefaultParagraphFont"/>
+    <w:rsid w:val="00E75713"/>
   </w:style>
 </w:styles>
 </file>

</xml_diff>